<commit_message>
Updated the salary breakdown for bangalore location
</commit_message>
<xml_diff>
--- a/samples/sample_document_for_placeholder_bangalore.docx
+++ b/samples/sample_document_for_placeholder_bangalore.docx
@@ -238,33 +238,15 @@
           <w:sz w:val="24"/>
           <w:szCs w:val="24"/>
         </w:rPr>
-        <w:t>No</w:t>
-      </w:r>
-      <w:proofErr w:type="gramStart"/>
+        <w:t xml:space="preserve">No:  </w:t>
+      </w:r>
       <w:r>
         <w:rPr>
           <w:b/>
           <w:sz w:val="24"/>
           <w:szCs w:val="24"/>
         </w:rPr>
-        <w:t xml:space="preserve">:  </w:t>
-      </w:r>
-      <w:r>
-        <w:rPr>
-          <w:b/>
-          <w:sz w:val="24"/>
-          <w:szCs w:val="24"/>
-        </w:rPr>
-        <w:t>{</w:t>
-      </w:r>
-      <w:proofErr w:type="gramEnd"/>
-      <w:r>
-        <w:rPr>
-          <w:b/>
-          <w:sz w:val="24"/>
-          <w:szCs w:val="24"/>
-        </w:rPr>
-        <w:t>Contact}</w:t>
+        <w:t>{Contact}</w:t>
       </w:r>
     </w:p>
     <w:p>
@@ -351,23 +333,7 @@
           <w:sz w:val="24"/>
           <w:szCs w:val="24"/>
         </w:rPr>
-        <w:t xml:space="preserve"> with In Time Tec </w:t>
-      </w:r>
-      <w:proofErr w:type="spellStart"/>
-      <w:r>
-        <w:rPr>
-          <w:sz w:val="24"/>
-          <w:szCs w:val="24"/>
-        </w:rPr>
-        <w:t>Visionsoft</w:t>
-      </w:r>
-      <w:proofErr w:type="spellEnd"/>
-      <w:r>
-        <w:rPr>
-          <w:sz w:val="24"/>
-          <w:szCs w:val="24"/>
-        </w:rPr>
-        <w:t xml:space="preserve"> Pvt. Ltd. </w:t>
+        <w:t xml:space="preserve"> with In Time Tec Visionsoft Pvt. Ltd. </w:t>
       </w:r>
       <w:r>
         <w:rPr>
@@ -640,39 +606,7 @@
           <w:sz w:val="24"/>
           <w:szCs w:val="24"/>
         </w:rPr>
-        <w:t xml:space="preserve">ining </w:t>
-      </w:r>
-      <w:proofErr w:type="spellStart"/>
-      <w:r>
-        <w:rPr>
-          <w:sz w:val="24"/>
-          <w:szCs w:val="24"/>
-        </w:rPr>
-        <w:t>InTimeTec</w:t>
-      </w:r>
-      <w:proofErr w:type="spellEnd"/>
-      <w:r>
-        <w:rPr>
-          <w:sz w:val="24"/>
-          <w:szCs w:val="24"/>
-        </w:rPr>
-        <w:t xml:space="preserve"> </w:t>
-      </w:r>
-      <w:proofErr w:type="spellStart"/>
-      <w:r>
-        <w:rPr>
-          <w:sz w:val="24"/>
-          <w:szCs w:val="24"/>
-        </w:rPr>
-        <w:t>Visionsoft</w:t>
-      </w:r>
-      <w:proofErr w:type="spellEnd"/>
-      <w:r>
-        <w:rPr>
-          <w:sz w:val="24"/>
-          <w:szCs w:val="24"/>
-        </w:rPr>
-        <w:t xml:space="preserve"> Pvt. Ltd. is </w:t>
+        <w:t xml:space="preserve">ining InTimeTec Visionsoft Pvt. Ltd. is </w:t>
       </w:r>
       <w:r>
         <w:rPr>
@@ -961,7 +895,6 @@
       <w:r>
         <w:t xml:space="preserve"> </w:t>
       </w:r>
-      <w:proofErr w:type="gramStart"/>
       <w:r>
         <w:t>are</w:t>
       </w:r>
@@ -975,11 +908,7 @@
         <w:t xml:space="preserve"> </w:t>
       </w:r>
       <w:r>
-        <w:t>therefore</w:t>
-      </w:r>
-      <w:proofErr w:type="gramEnd"/>
-      <w:r>
-        <w:t xml:space="preserve"> granted</w:t>
+        <w:t>therefore granted</w:t>
       </w:r>
       <w:r>
         <w:rPr>
@@ -1150,7 +1079,7 @@
               </wp:anchor>
             </w:drawing>
           </mc:Choice>
-          <mc:Fallback xmlns:a="http://schemas.openxmlformats.org/drawingml/2006/main" xmlns:a14="http://schemas.microsoft.com/office/drawing/2010/main" xmlns:pic="http://schemas.openxmlformats.org/drawingml/2006/picture" xmlns:arto="http://schemas.microsoft.com/office/word/2006/arto">
+          <mc:Fallback xmlns:arto="http://schemas.microsoft.com/office/word/2006/arto" xmlns:pic="http://schemas.openxmlformats.org/drawingml/2006/picture" xmlns:a14="http://schemas.microsoft.com/office/drawing/2010/main" xmlns:a="http://schemas.openxmlformats.org/drawingml/2006/main">
             <w:pict w14:anchorId="7ADD5F17">
               <v:line id="Line 5" style="position:absolute;z-index:15729152;visibility:visible;mso-wrap-style:square;mso-width-percent:0;mso-height-percent:0;mso-wrap-distance-left:9pt;mso-wrap-distance-top:0;mso-wrap-distance-right:9pt;mso-wrap-distance-bottom:0;mso-position-horizontal:absolute;mso-position-horizontal-relative:page;mso-position-vertical:absolute;mso-position-vertical-relative:page;mso-width-percent:0;mso-height-percent:0;mso-width-relative:page;mso-height-relative:page" o:spid="_x0000_s1026" strokecolor="#141515" strokeweight="1pt" from="41pt,185.15pt" to="583.2pt,185.25pt" w14:anchorId="401E7E97" o:gfxdata="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">
                 <w10:wrap anchorx="page" anchory="page"/>
@@ -1740,15 +1669,7 @@
         <w:t>a</w:t>
       </w:r>
       <w:r>
-        <w:t>greement, You shall not: (</w:t>
-      </w:r>
-      <w:proofErr w:type="spellStart"/>
-      <w:r>
-        <w:t>i</w:t>
-      </w:r>
-      <w:proofErr w:type="spellEnd"/>
-      <w:r>
-        <w:t xml:space="preserve">) divert or attempt to divert from the </w:t>
+        <w:t xml:space="preserve">greement, You shall not: (i) divert or attempt to divert from the </w:t>
       </w:r>
       <w:r>
         <w:t xml:space="preserve">Company </w:t>
@@ -2928,15 +2849,7 @@
         <w:t>ervices</w:t>
       </w:r>
       <w:r>
-        <w:t xml:space="preserve"> to the Company or </w:t>
-      </w:r>
-      <w:proofErr w:type="spellStart"/>
-      <w:r>
-        <w:t>it’s</w:t>
-      </w:r>
-      <w:proofErr w:type="spellEnd"/>
-      <w:r>
-        <w:t xml:space="preserve"> clients.</w:t>
+        <w:t xml:space="preserve"> to the Company or it’s clients.</w:t>
       </w:r>
       <w:r>
         <w:t xml:space="preserve"> You represent and warrant that you will not execute any instrument or grant or transfer any rights, titles and interests inconsistent with the terms and conditions of this Agreement. You further represent that such obligations and contractual arrangements that have a bearing on your employment with the Company have been disclosed to the Company.</w:t>
@@ -3283,19 +3196,11 @@
         </w:rPr>
         <w:t xml:space="preserve"> </w:t>
       </w:r>
-      <w:proofErr w:type="spellStart"/>
-      <w:r>
-        <w:rPr>
-          <w:b/>
-        </w:rPr>
-        <w:t>Visionsoft</w:t>
-      </w:r>
-      <w:proofErr w:type="spellEnd"/>
-      <w:r>
-        <w:rPr>
-          <w:b/>
-        </w:rPr>
-        <w:t xml:space="preserve"> </w:t>
+      <w:r>
+        <w:rPr>
+          <w:b/>
+        </w:rPr>
+        <w:t xml:space="preserve">Visionsoft </w:t>
       </w:r>
       <w:r>
         <w:t>family.</w:t>
@@ -3360,25 +3265,7 @@
           <w:sz w:val="24"/>
           <w:szCs w:val="24"/>
         </w:rPr>
-        <w:t xml:space="preserve">In Time Tec </w:t>
-      </w:r>
-      <w:proofErr w:type="spellStart"/>
-      <w:r>
-        <w:rPr>
-          <w:b/>
-          <w:sz w:val="24"/>
-          <w:szCs w:val="24"/>
-        </w:rPr>
-        <w:t>Visionsoft</w:t>
-      </w:r>
-      <w:proofErr w:type="spellEnd"/>
-      <w:r>
-        <w:rPr>
-          <w:b/>
-          <w:sz w:val="24"/>
-          <w:szCs w:val="24"/>
-        </w:rPr>
-        <w:t xml:space="preserve"> (p) Ltd.</w:t>
+        <w:t>In Time Tec Visionsoft (p) Ltd.</w:t>
       </w:r>
       <w:r>
         <w:rPr>
@@ -5850,7 +5737,7 @@
                 <w:b/>
                 <w:w w:val="95"/>
               </w:rPr>
-              <w:t>9</w:t>
+              <w:t>5</w:t>
             </w:r>
             <w:r>
               <w:rPr>
@@ -6365,25 +6252,7 @@
           <w:sz w:val="24"/>
           <w:szCs w:val="24"/>
         </w:rPr>
-        <w:t xml:space="preserve">In Time Tec </w:t>
-      </w:r>
-      <w:proofErr w:type="spellStart"/>
-      <w:r>
-        <w:rPr>
-          <w:b/>
-          <w:sz w:val="24"/>
-          <w:szCs w:val="24"/>
-        </w:rPr>
-        <w:t>Visionsoft</w:t>
-      </w:r>
-      <w:proofErr w:type="spellEnd"/>
-      <w:r>
-        <w:rPr>
-          <w:b/>
-          <w:sz w:val="24"/>
-          <w:szCs w:val="24"/>
-        </w:rPr>
-        <w:t xml:space="preserve"> (p) Ltd.</w:t>
+        <w:t>In Time Tec Visionsoft (p) Ltd.</w:t>
       </w:r>
     </w:p>
     <w:p>
@@ -6638,7 +6507,6 @@
         </w:rPr>
         <w:t xml:space="preserve"> </w:t>
       </w:r>
-      <w:proofErr w:type="gramStart"/>
       <w:r>
         <w:rPr>
           <w:b/>
@@ -6658,7 +6526,6 @@
         </w:rPr>
         <w:t>on</w:t>
       </w:r>
-      <w:proofErr w:type="gramEnd"/>
       <w:r>
         <w:rPr>
           <w:b/>
@@ -6913,7 +6780,6 @@
                             </w:rPr>
                             <w:t xml:space="preserve"> </w:t>
                           </w:r>
-                          <w:proofErr w:type="gramStart"/>
                           <w:r>
                             <w:t>Computer</w:t>
                           </w:r>
@@ -6926,7 +6792,6 @@
                           <w:r>
                             <w:t>Generated</w:t>
                           </w:r>
-                          <w:proofErr w:type="gramEnd"/>
                           <w:r>
                             <w:rPr>
                               <w:spacing w:val="-2"/>
@@ -7022,7 +6887,6 @@
                       </w:rPr>
                       <w:t xml:space="preserve"> </w:t>
                     </w:r>
-                    <w:proofErr w:type="gramStart"/>
                     <w:r>
                       <w:t>Computer</w:t>
                     </w:r>
@@ -7035,7 +6899,6 @@
                     <w:r>
                       <w:t>Generated</w:t>
                     </w:r>
-                    <w:proofErr w:type="gramEnd"/>
                     <w:r>
                       <w:rPr>
                         <w:spacing w:val="-2"/>
@@ -7236,7 +7099,6 @@
                               <w:sz w:val="21"/>
                             </w:rPr>
                           </w:pPr>
-                          <w:proofErr w:type="spellStart"/>
                           <w:r>
                             <w:rPr>
                               <w:b/>
@@ -7245,7 +7107,6 @@
                             </w:rPr>
                             <w:t>InTimeTec</w:t>
                           </w:r>
-                          <w:proofErr w:type="spellEnd"/>
                           <w:r>
                             <w:rPr>
                               <w:b/>
@@ -7255,7 +7116,6 @@
                             </w:rPr>
                             <w:t xml:space="preserve"> </w:t>
                           </w:r>
-                          <w:proofErr w:type="spellStart"/>
                           <w:r>
                             <w:rPr>
                               <w:b/>
@@ -7264,7 +7124,6 @@
                             </w:rPr>
                             <w:t>Visionsoft</w:t>
                           </w:r>
-                          <w:proofErr w:type="spellEnd"/>
                           <w:r>
                             <w:rPr>
                               <w:b/>
@@ -7343,7 +7202,6 @@
                             </w:rPr>
                             <w:t xml:space="preserve"> </w:t>
                           </w:r>
-                          <w:proofErr w:type="gramStart"/>
                           <w:r>
                             <w:rPr>
                               <w:b/>
@@ -7371,7 +7229,6 @@
                             </w:rPr>
                             <w:t>:</w:t>
                           </w:r>
-                          <w:proofErr w:type="gramEnd"/>
                           <w:r>
                             <w:rPr>
                               <w:color w:val="141515"/>
@@ -7468,7 +7325,6 @@
                             </w:rPr>
                             <w:t xml:space="preserve"> </w:t>
                           </w:r>
-                          <w:proofErr w:type="spellStart"/>
                           <w:r>
                             <w:rPr>
                               <w:color w:val="141515"/>
@@ -7477,7 +7333,6 @@
                             </w:rPr>
                             <w:t>Kanakpura</w:t>
                           </w:r>
-                          <w:proofErr w:type="spellEnd"/>
                           <w:r>
                             <w:rPr>
                               <w:color w:val="141515"/>
@@ -7549,7 +7404,6 @@
                             </w:rPr>
                             <w:t xml:space="preserve"> </w:t>
                           </w:r>
-                          <w:proofErr w:type="spellStart"/>
                           <w:r>
                             <w:rPr>
                               <w:b/>
@@ -7557,29 +7411,18 @@
                               <w:w w:val="95"/>
                               <w:sz w:val="21"/>
                             </w:rPr>
-                            <w:t>Kanakpura</w:t>
-                          </w:r>
-                          <w:proofErr w:type="spellEnd"/>
+                            <w:t>Kanakpura,</w:t>
+                          </w:r>
                           <w:r>
                             <w:rPr>
                               <w:b/>
                               <w:color w:val="141515"/>
-                              <w:w w:val="95"/>
-                              <w:sz w:val="21"/>
-                            </w:rPr>
-                            <w:t>,</w:t>
-                          </w:r>
-                          <w:r>
-                            <w:rPr>
-                              <w:b/>
-                              <w:color w:val="141515"/>
                               <w:spacing w:val="-7"/>
                               <w:w w:val="95"/>
                               <w:sz w:val="21"/>
                             </w:rPr>
                             <w:t xml:space="preserve"> </w:t>
                           </w:r>
-                          <w:proofErr w:type="spellStart"/>
                           <w:r>
                             <w:rPr>
                               <w:color w:val="141515"/>
@@ -7588,7 +7431,6 @@
                             </w:rPr>
                             <w:t>Sirsi</w:t>
                           </w:r>
-                          <w:proofErr w:type="spellEnd"/>
                           <w:r>
                             <w:rPr>
                               <w:color w:val="141515"/>
@@ -8010,7 +7852,6 @@
                             </w:rPr>
                             <w:t xml:space="preserve"> </w:t>
                           </w:r>
-                          <w:proofErr w:type="spellStart"/>
                           <w:r>
                             <w:rPr>
                               <w:b/>
@@ -8035,17 +7876,7 @@
                               <w:w w:val="95"/>
                               <w:sz w:val="21"/>
                             </w:rPr>
-                            <w:t>iwala</w:t>
-                          </w:r>
-                          <w:proofErr w:type="spellEnd"/>
-                          <w:r>
-                            <w:rPr>
-                              <w:b/>
-                              <w:color w:val="141515"/>
-                              <w:w w:val="95"/>
-                              <w:sz w:val="21"/>
-                            </w:rPr>
-                            <w:t>,</w:t>
+                            <w:t>iwala,</w:t>
                           </w:r>
                           <w:r>
                             <w:rPr>
@@ -8452,7 +8283,6 @@
                         <w:sz w:val="21"/>
                       </w:rPr>
                     </w:pPr>
-                    <w:proofErr w:type="spellStart"/>
                     <w:r>
                       <w:rPr>
                         <w:b/>
@@ -8461,7 +8291,6 @@
                       </w:rPr>
                       <w:t>InTimeTec</w:t>
                     </w:r>
-                    <w:proofErr w:type="spellEnd"/>
                     <w:r>
                       <w:rPr>
                         <w:b/>
@@ -8471,7 +8300,6 @@
                       </w:rPr>
                       <w:t xml:space="preserve"> </w:t>
                     </w:r>
-                    <w:proofErr w:type="spellStart"/>
                     <w:r>
                       <w:rPr>
                         <w:b/>
@@ -8480,7 +8308,6 @@
                       </w:rPr>
                       <w:t>Visionsoft</w:t>
                     </w:r>
-                    <w:proofErr w:type="spellEnd"/>
                     <w:r>
                       <w:rPr>
                         <w:b/>
@@ -8559,7 +8386,6 @@
                       </w:rPr>
                       <w:t xml:space="preserve"> </w:t>
                     </w:r>
-                    <w:proofErr w:type="gramStart"/>
                     <w:r>
                       <w:rPr>
                         <w:b/>
@@ -8587,7 +8413,6 @@
                       </w:rPr>
                       <w:t>:</w:t>
                     </w:r>
-                    <w:proofErr w:type="gramEnd"/>
                     <w:r>
                       <w:rPr>
                         <w:color w:val="141515"/>
@@ -8684,7 +8509,6 @@
                       </w:rPr>
                       <w:t xml:space="preserve"> </w:t>
                     </w:r>
-                    <w:proofErr w:type="spellStart"/>
                     <w:r>
                       <w:rPr>
                         <w:color w:val="141515"/>
@@ -8693,7 +8517,6 @@
                       </w:rPr>
                       <w:t>Kanakpura</w:t>
                     </w:r>
-                    <w:proofErr w:type="spellEnd"/>
                     <w:r>
                       <w:rPr>
                         <w:color w:val="141515"/>
@@ -8765,7 +8588,6 @@
                       </w:rPr>
                       <w:t xml:space="preserve"> </w:t>
                     </w:r>
-                    <w:proofErr w:type="spellStart"/>
                     <w:r>
                       <w:rPr>
                         <w:b/>
@@ -8773,29 +8595,18 @@
                         <w:w w:val="95"/>
                         <w:sz w:val="21"/>
                       </w:rPr>
-                      <w:t>Kanakpura</w:t>
-                    </w:r>
-                    <w:proofErr w:type="spellEnd"/>
+                      <w:t>Kanakpura,</w:t>
+                    </w:r>
                     <w:r>
                       <w:rPr>
                         <w:b/>
                         <w:color w:val="141515"/>
-                        <w:w w:val="95"/>
-                        <w:sz w:val="21"/>
-                      </w:rPr>
-                      <w:t>,</w:t>
-                    </w:r>
-                    <w:r>
-                      <w:rPr>
-                        <w:b/>
-                        <w:color w:val="141515"/>
                         <w:spacing w:val="-7"/>
                         <w:w w:val="95"/>
                         <w:sz w:val="21"/>
                       </w:rPr>
                       <w:t xml:space="preserve"> </w:t>
                     </w:r>
-                    <w:proofErr w:type="spellStart"/>
                     <w:r>
                       <w:rPr>
                         <w:color w:val="141515"/>
@@ -8804,7 +8615,6 @@
                       </w:rPr>
                       <w:t>Sirsi</w:t>
                     </w:r>
-                    <w:proofErr w:type="spellEnd"/>
                     <w:r>
                       <w:rPr>
                         <w:color w:val="141515"/>
@@ -9226,7 +9036,6 @@
                       </w:rPr>
                       <w:t xml:space="preserve"> </w:t>
                     </w:r>
-                    <w:proofErr w:type="spellStart"/>
                     <w:r>
                       <w:rPr>
                         <w:b/>
@@ -9251,17 +9060,7 @@
                         <w:w w:val="95"/>
                         <w:sz w:val="21"/>
                       </w:rPr>
-                      <w:t>iwala</w:t>
-                    </w:r>
-                    <w:proofErr w:type="spellEnd"/>
-                    <w:r>
-                      <w:rPr>
-                        <w:b/>
-                        <w:color w:val="141515"/>
-                        <w:w w:val="95"/>
-                        <w:sz w:val="21"/>
-                      </w:rPr>
-                      <w:t>,</w:t>
+                      <w:t>iwala,</w:t>
                     </w:r>
                     <w:r>
                       <w:rPr>
@@ -10566,6 +10365,37 @@
 </file>
 
 <file path=customXml/item1.xml><?xml version="1.0" encoding="utf-8"?>
+<?mso-contentType ?>
+<FormTemplates xmlns="http://schemas.microsoft.com/sharepoint/v3/contenttype/forms">
+  <Display>DocumentLibraryForm</Display>
+  <Edit>DocumentLibraryForm</Edit>
+  <New>DocumentLibraryForm</New>
+</FormTemplates>
+</file>
+
+<file path=customXml/item2.xml><?xml version="1.0" encoding="utf-8"?>
+<b:Sources xmlns:b="http://schemas.openxmlformats.org/officeDocument/2006/bibliography" xmlns="http://schemas.openxmlformats.org/officeDocument/2006/bibliography" SelectedStyle="\APASixthEditionOfficeOnline.xsl" StyleName="APA" Version="6"/>
+</file>
+
+<file path=customXml/item3.xml><?xml version="1.0" encoding="utf-8"?>
+<p:properties xmlns:p="http://schemas.microsoft.com/office/2006/metadata/properties" xmlns:xsi="http://www.w3.org/2001/XMLSchema-instance" xmlns:pc="http://schemas.microsoft.com/office/infopath/2007/PartnerControls">
+  <documentManagement>
+    <TaxCatchAll xmlns="7599b5d6-ae20-4aec-a97e-17c9a39d495a" xsi:nil="true"/>
+    <lcf76f155ced4ddcb4097134ff3c332f xmlns="5fde2682-b346-4622-b077-6a51fae8b6aa">
+      <Terms xmlns="http://schemas.microsoft.com/office/infopath/2007/PartnerControls"/>
+    </lcf76f155ced4ddcb4097134ff3c332f>
+    <SharedWithUsers xmlns="7599b5d6-ae20-4aec-a97e-17c9a39d495a">
+      <UserInfo>
+        <DisplayName/>
+        <AccountId xsi:nil="true"/>
+        <AccountType/>
+      </UserInfo>
+    </SharedWithUsers>
+  </documentManagement>
+</p:properties>
+</file>
+
+<file path=customXml/item4.xml><?xml version="1.0" encoding="utf-8"?>
 <ct:contentTypeSchema xmlns:ct="http://schemas.microsoft.com/office/2006/metadata/contentType" xmlns:ma="http://schemas.microsoft.com/office/2006/metadata/properties/metaAttributes" ct:_="" ma:_="" ma:contentTypeName="Document" ma:contentTypeID="0x010100EFB70A439C4E1146B4BEACF826B484FB" ma:contentTypeVersion="17" ma:contentTypeDescription="Create a new document." ma:contentTypeScope="" ma:versionID="d18ccce1fa97d5720945f1d989a9643a">
   <xsd:schema xmlns:xsd="http://www.w3.org/2001/XMLSchema" xmlns:xs="http://www.w3.org/2001/XMLSchema" xmlns:p="http://schemas.microsoft.com/office/2006/metadata/properties" xmlns:ns2="5fde2682-b346-4622-b077-6a51fae8b6aa" xmlns:ns3="7599b5d6-ae20-4aec-a97e-17c9a39d495a" targetNamespace="http://schemas.microsoft.com/office/2006/metadata/properties" ma:root="true" ma:fieldsID="46075bff43d9cd103e7250146c5dcea0" ns2:_="" ns3:_="">
     <xsd:import namespace="5fde2682-b346-4622-b077-6a51fae8b6aa"/>
@@ -10814,38 +10644,34 @@
 </ct:contentTypeSchema>
 </file>
 
-<file path=customXml/item2.xml><?xml version="1.0" encoding="utf-8"?>
-<p:properties xmlns:p="http://schemas.microsoft.com/office/2006/metadata/properties" xmlns:xsi="http://www.w3.org/2001/XMLSchema-instance" xmlns:pc="http://schemas.microsoft.com/office/infopath/2007/PartnerControls">
-  <documentManagement>
-    <TaxCatchAll xmlns="7599b5d6-ae20-4aec-a97e-17c9a39d495a" xsi:nil="true"/>
-    <lcf76f155ced4ddcb4097134ff3c332f xmlns="5fde2682-b346-4622-b077-6a51fae8b6aa">
-      <Terms xmlns="http://schemas.microsoft.com/office/infopath/2007/PartnerControls"/>
-    </lcf76f155ced4ddcb4097134ff3c332f>
-    <SharedWithUsers xmlns="7599b5d6-ae20-4aec-a97e-17c9a39d495a">
-      <UserInfo>
-        <DisplayName/>
-        <AccountId xsi:nil="true"/>
-        <AccountType/>
-      </UserInfo>
-    </SharedWithUsers>
-  </documentManagement>
-</p:properties>
+<file path=customXml/itemProps1.xml><?xml version="1.0" encoding="utf-8"?>
+<ds:datastoreItem xmlns:ds="http://schemas.openxmlformats.org/officeDocument/2006/customXml" ds:itemID="{3CA397C3-9387-41D0-BDDA-DD10E687A044}">
+  <ds:schemaRefs>
+    <ds:schemaRef ds:uri="http://schemas.microsoft.com/sharepoint/v3/contenttype/forms"/>
+  </ds:schemaRefs>
+</ds:datastoreItem>
 </file>
 
-<file path=customXml/item3.xml><?xml version="1.0" encoding="utf-8"?>
-<b:Sources xmlns:b="http://schemas.openxmlformats.org/officeDocument/2006/bibliography" xmlns="http://schemas.openxmlformats.org/officeDocument/2006/bibliography" SelectedStyle="\APASixthEditionOfficeOnline.xsl" StyleName="APA" Version="6"/>
+<file path=customXml/itemProps2.xml><?xml version="1.0" encoding="utf-8"?>
+<ds:datastoreItem xmlns:ds="http://schemas.openxmlformats.org/officeDocument/2006/customXml" ds:itemID="{F3B38CCB-5D9B-41AE-B90F-85C145975EB7}">
+  <ds:schemaRefs>
+    <ds:schemaRef ds:uri="http://schemas.openxmlformats.org/officeDocument/2006/bibliography"/>
+  </ds:schemaRefs>
+</ds:datastoreItem>
 </file>
 
-<file path=customXml/item4.xml><?xml version="1.0" encoding="utf-8"?>
-<?mso-contentType ?>
-<FormTemplates xmlns="http://schemas.microsoft.com/sharepoint/v3/contenttype/forms">
-  <Display>DocumentLibraryForm</Display>
-  <Edit>DocumentLibraryForm</Edit>
-  <New>DocumentLibraryForm</New>
-</FormTemplates>
+<file path=customXml/itemProps3.xml><?xml version="1.0" encoding="utf-8"?>
+<ds:datastoreItem xmlns:ds="http://schemas.openxmlformats.org/officeDocument/2006/customXml" ds:itemID="{611CF45A-1675-4B5D-AB3F-549FD18162B0}">
+  <ds:schemaRefs>
+    <ds:schemaRef ds:uri="http://schemas.microsoft.com/office/2006/metadata/properties"/>
+    <ds:schemaRef ds:uri="http://schemas.microsoft.com/office/infopath/2007/PartnerControls"/>
+    <ds:schemaRef ds:uri="7599b5d6-ae20-4aec-a97e-17c9a39d495a"/>
+    <ds:schemaRef ds:uri="5fde2682-b346-4622-b077-6a51fae8b6aa"/>
+  </ds:schemaRefs>
+</ds:datastoreItem>
 </file>
 
-<file path=customXml/itemProps1.xml><?xml version="1.0" encoding="utf-8"?>
+<file path=customXml/itemProps4.xml><?xml version="1.0" encoding="utf-8"?>
 <ds:datastoreItem xmlns:ds="http://schemas.openxmlformats.org/officeDocument/2006/customXml" ds:itemID="{0E2A47BC-A00E-4BA9-85BF-E37887D93A67}">
   <ds:schemaRefs>
     <ds:schemaRef ds:uri="http://schemas.microsoft.com/office/2006/metadata/contentType"/>
@@ -10862,31 +10688,4 @@
     <ds:schemaRef ds:uri="http://schemas.microsoft.com/internal/obd"/>
   </ds:schemaRefs>
 </ds:datastoreItem>
-</file>
-
-<file path=customXml/itemProps2.xml><?xml version="1.0" encoding="utf-8"?>
-<ds:datastoreItem xmlns:ds="http://schemas.openxmlformats.org/officeDocument/2006/customXml" ds:itemID="{611CF45A-1675-4B5D-AB3F-549FD18162B0}">
-  <ds:schemaRefs>
-    <ds:schemaRef ds:uri="http://schemas.microsoft.com/office/2006/metadata/properties"/>
-    <ds:schemaRef ds:uri="http://schemas.microsoft.com/office/infopath/2007/PartnerControls"/>
-    <ds:schemaRef ds:uri="7599b5d6-ae20-4aec-a97e-17c9a39d495a"/>
-    <ds:schemaRef ds:uri="5fde2682-b346-4622-b077-6a51fae8b6aa"/>
-  </ds:schemaRefs>
-</ds:datastoreItem>
-</file>
-
-<file path=customXml/itemProps3.xml><?xml version="1.0" encoding="utf-8"?>
-<ds:datastoreItem xmlns:ds="http://schemas.openxmlformats.org/officeDocument/2006/customXml" ds:itemID="{F3B38CCB-5D9B-41AE-B90F-85C145975EB7}">
-  <ds:schemaRefs>
-    <ds:schemaRef ds:uri="http://schemas.openxmlformats.org/officeDocument/2006/bibliography"/>
-  </ds:schemaRefs>
-</ds:datastoreItem>
-</file>
-
-<file path=customXml/itemProps4.xml><?xml version="1.0" encoding="utf-8"?>
-<ds:datastoreItem xmlns:ds="http://schemas.openxmlformats.org/officeDocument/2006/customXml" ds:itemID="{3CA397C3-9387-41D0-BDDA-DD10E687A044}">
-  <ds:schemaRefs>
-    <ds:schemaRef ds:uri="http://schemas.microsoft.com/sharepoint/v3/contenttype/forms"/>
-  </ds:schemaRefs>
-</ds:datastoreItem>
 </file>
</xml_diff>

<commit_message>
Fixed the issue of showing yellow highlighter for HR Name field
</commit_message>
<xml_diff>
--- a/samples/sample_document_for_placeholder_bangalore.docx
+++ b/samples/sample_document_for_placeholder_bangalore.docx
@@ -156,16 +156,15 @@
           <w:sz w:val="24"/>
           <w:szCs w:val="24"/>
         </w:rPr>
-        <w:t>Name:</w:t>
-      </w:r>
-      <w:r>
-        <w:rPr>
-          <w:b/>
-          <w:spacing w:val="75"/>
+        <w:t>Name</w:t>
+      </w:r>
+      <w:r>
+        <w:rPr>
+          <w:b/>
           <w:sz w:val="24"/>
           <w:szCs w:val="24"/>
         </w:rPr>
-        <w:t xml:space="preserve"> </w:t>
+        <w:t xml:space="preserve">: </w:t>
       </w:r>
       <w:r>
         <w:rPr>
@@ -238,7 +237,7 @@
           <w:sz w:val="24"/>
           <w:szCs w:val="24"/>
         </w:rPr>
-        <w:t xml:space="preserve">No:  </w:t>
+        <w:t xml:space="preserve">No: </w:t>
       </w:r>
       <w:r>
         <w:rPr>
@@ -1079,7 +1078,7 @@
               </wp:anchor>
             </w:drawing>
           </mc:Choice>
-          <mc:Fallback xmlns:arto="http://schemas.microsoft.com/office/word/2006/arto" xmlns:pic="http://schemas.openxmlformats.org/drawingml/2006/picture" xmlns:a14="http://schemas.microsoft.com/office/drawing/2010/main" xmlns:a="http://schemas.openxmlformats.org/drawingml/2006/main">
+          <mc:Fallback xmlns:a="http://schemas.openxmlformats.org/drawingml/2006/main" xmlns:a14="http://schemas.microsoft.com/office/drawing/2010/main" xmlns:pic="http://schemas.openxmlformats.org/drawingml/2006/picture" xmlns:arto="http://schemas.microsoft.com/office/word/2006/arto">
             <w:pict w14:anchorId="7ADD5F17">
               <v:line id="Line 5" style="position:absolute;z-index:15729152;visibility:visible;mso-wrap-style:square;mso-width-percent:0;mso-height-percent:0;mso-wrap-distance-left:9pt;mso-wrap-distance-top:0;mso-wrap-distance-right:9pt;mso-wrap-distance-bottom:0;mso-position-horizontal:absolute;mso-position-horizontal-relative:page;mso-position-vertical:absolute;mso-position-vertical-relative:page;mso-width-percent:0;mso-height-percent:0;mso-width-relative:page;mso-height-relative:page" o:spid="_x0000_s1026" strokecolor="#141515" strokeweight="1pt" from="41pt,185.15pt" to="583.2pt,185.25pt" w14:anchorId="401E7E97" o:gfxdata="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">
                 <w10:wrap anchorx="page" anchory="page"/>
@@ -3160,348 +3159,21 @@
         <w:ind w:left="0" w:firstLine="709"/>
         <w:jc w:val="both"/>
       </w:pPr>
-    </w:p>
-    <w:p>
-      <w:pPr>
-        <w:pStyle w:val="BodyText"/>
-        <w:spacing w:before="90"/>
-        <w:ind w:left="709" w:right="702"/>
-        <w:jc w:val="both"/>
-      </w:pPr>
-      <w:r>
-        <w:t xml:space="preserve">Please sign </w:t>
-      </w:r>
-      <w:r>
-        <w:t>the copy of this Appointment Letter and Employment Agreement within</w:t>
-      </w:r>
-      <w:r>
-        <w:t xml:space="preserve"> the same day of </w:t>
-      </w:r>
-      <w:r>
-        <w:t xml:space="preserve">your receipt of this document. </w:t>
-      </w:r>
-      <w:r>
-        <w:t xml:space="preserve">We look forward to having you in the </w:t>
-      </w:r>
-      <w:r>
-        <w:rPr>
-          <w:b/>
-        </w:rPr>
-        <w:t>In Time Tec</w:t>
-      </w:r>
-      <w:r>
-        <w:rPr>
-          <w:b/>
-          <w:spacing w:val="1"/>
-        </w:rPr>
-        <w:t xml:space="preserve"> </w:t>
-      </w:r>
-      <w:r>
-        <w:rPr>
-          <w:b/>
-        </w:rPr>
-        <w:t xml:space="preserve">Visionsoft </w:t>
-      </w:r>
-      <w:r>
-        <w:t>family.</w:t>
-      </w:r>
-    </w:p>
-    <w:p>
-      <w:pPr>
-        <w:pStyle w:val="BodyText"/>
-        <w:spacing w:before="7"/>
-        <w:jc w:val="both"/>
-      </w:pPr>
-    </w:p>
-    <w:p>
-      <w:pPr>
-        <w:pStyle w:val="BodyText"/>
-        <w:spacing w:before="7"/>
-        <w:jc w:val="both"/>
-      </w:pPr>
-    </w:p>
-    <w:p>
-      <w:pPr>
-        <w:pStyle w:val="BodyText"/>
-        <w:spacing w:before="7"/>
-        <w:jc w:val="both"/>
-      </w:pPr>
-    </w:p>
-    <w:p>
-      <w:pPr>
-        <w:pStyle w:val="BodyText"/>
-        <w:spacing w:before="7"/>
-        <w:jc w:val="both"/>
-      </w:pPr>
-    </w:p>
-    <w:p>
-      <w:pPr>
-        <w:pStyle w:val="Heading1"/>
-        <w:ind w:left="709" w:firstLine="254"/>
-        <w:jc w:val="both"/>
-      </w:pPr>
-      <w:r>
-        <w:br/>
-      </w:r>
-      <w:r>
-        <w:t>Regards,</w:t>
-      </w:r>
-    </w:p>
-    <w:p>
-      <w:pPr>
-        <w:spacing w:before="20"/>
-        <w:ind w:left="709" w:right="6797" w:hanging="2"/>
-        <w:jc w:val="both"/>
-        <w:rPr>
-          <w:b/>
-          <w:spacing w:val="-57"/>
-          <w:sz w:val="24"/>
-          <w:szCs w:val="24"/>
-        </w:rPr>
-      </w:pPr>
-      <w:r>
-        <w:rPr>
-          <w:b/>
-          <w:sz w:val="24"/>
-          <w:szCs w:val="24"/>
-        </w:rPr>
-        <w:t>In Time Tec Visionsoft (p) Ltd.</w:t>
-      </w:r>
-      <w:r>
-        <w:rPr>
-          <w:b/>
-          <w:spacing w:val="-57"/>
-          <w:sz w:val="24"/>
-          <w:szCs w:val="24"/>
-        </w:rPr>
-        <w:t xml:space="preserve"> </w:t>
-      </w:r>
-    </w:p>
-    <w:p>
-      <w:pPr>
-        <w:ind w:left="709" w:right="5633"/>
-        <w:rPr>
-          <w:b/>
-          <w:sz w:val="24"/>
-          <w:szCs w:val="24"/>
-        </w:rPr>
-      </w:pPr>
-      <w:r>
-        <w:rPr>
-          <w:b/>
-          <w:spacing w:val="-58"/>
-          <w:highlight w:val="yellow"/>
-        </w:rPr>
-        <w:t xml:space="preserve">  </w:t>
-      </w:r>
-      <w:r>
-        <w:rPr>
-          <w:b/>
-          <w:sz w:val="24"/>
-          <w:szCs w:val="24"/>
-        </w:rPr>
-        <w:t>{HR Name}</w:t>
-      </w:r>
-    </w:p>
-    <w:p>
-      <w:pPr>
-        <w:ind w:left="709" w:right="5633"/>
-        <w:rPr>
-          <w:b/>
-          <w:sz w:val="24"/>
-          <w:szCs w:val="24"/>
-        </w:rPr>
-      </w:pPr>
-      <w:r>
-        <w:rPr>
-          <w:b/>
-          <w:sz w:val="24"/>
-          <w:szCs w:val="24"/>
-        </w:rPr>
-        <w:t>{HR Designation}</w:t>
-      </w:r>
-    </w:p>
-    <w:p>
-      <w:pPr>
-        <w:pStyle w:val="BodyText"/>
-        <w:ind w:left="709"/>
-        <w:jc w:val="both"/>
-        <w:rPr>
-          <w:b/>
-        </w:rPr>
-      </w:pPr>
-    </w:p>
-    <w:p>
-      <w:pPr>
-        <w:pStyle w:val="BodyText"/>
-        <w:ind w:left="709"/>
-        <w:jc w:val="both"/>
-        <w:rPr>
-          <w:b/>
-        </w:rPr>
-      </w:pPr>
-    </w:p>
-    <w:p>
-      <w:pPr>
-        <w:pStyle w:val="BodyText"/>
-        <w:ind w:left="709"/>
-        <w:jc w:val="both"/>
-        <w:rPr>
-          <w:b/>
-        </w:rPr>
-      </w:pPr>
-    </w:p>
-    <w:p>
-      <w:pPr>
-        <w:ind w:left="709" w:right="1971"/>
-        <w:jc w:val="both"/>
-        <w:rPr>
-          <w:b/>
-          <w:sz w:val="24"/>
-          <w:szCs w:val="24"/>
-        </w:rPr>
-      </w:pPr>
-      <w:r>
-        <w:rPr>
-          <w:b/>
-          <w:sz w:val="24"/>
-          <w:szCs w:val="24"/>
-        </w:rPr>
-        <w:t>I hereby agree to and accept the terms of employment offer and shall report for duty</w:t>
-      </w:r>
-      <w:r>
-        <w:rPr>
-          <w:b/>
-          <w:spacing w:val="-57"/>
-          <w:sz w:val="24"/>
-          <w:szCs w:val="24"/>
-        </w:rPr>
-        <w:t xml:space="preserve"> </w:t>
-      </w:r>
-      <w:r>
-        <w:rPr>
-          <w:b/>
-          <w:sz w:val="24"/>
-          <w:szCs w:val="24"/>
-        </w:rPr>
-        <w:t>on</w:t>
-      </w:r>
-      <w:r>
-        <w:rPr>
-          <w:b/>
-          <w:spacing w:val="-1"/>
-          <w:sz w:val="24"/>
-          <w:szCs w:val="24"/>
-        </w:rPr>
-        <w:t xml:space="preserve"> </w:t>
-      </w:r>
-      <w:r>
-        <w:rPr>
-          <w:b/>
-          <w:sz w:val="24"/>
-          <w:szCs w:val="24"/>
-        </w:rPr>
-        <w:t>the</w:t>
-      </w:r>
-      <w:r>
-        <w:rPr>
-          <w:b/>
-          <w:spacing w:val="1"/>
-          <w:sz w:val="24"/>
-          <w:szCs w:val="24"/>
-        </w:rPr>
-        <w:t xml:space="preserve"> {Effective Date}</w:t>
-      </w:r>
-    </w:p>
-    <w:p>
-      <w:pPr>
-        <w:pStyle w:val="BodyText"/>
-        <w:ind w:left="709"/>
-        <w:jc w:val="both"/>
-        <w:rPr>
-          <w:b/>
-        </w:rPr>
-      </w:pPr>
-    </w:p>
-    <w:p>
-      <w:pPr>
-        <w:pStyle w:val="Heading1"/>
-        <w:ind w:left="709"/>
-        <w:jc w:val="both"/>
-      </w:pPr>
-      <w:r>
-        <w:t>Signature</w:t>
-      </w:r>
-    </w:p>
-    <w:p>
-      <w:pPr>
-        <w:ind w:left="709"/>
-        <w:jc w:val="both"/>
-        <w:rPr>
-          <w:b/>
-          <w:sz w:val="24"/>
-          <w:szCs w:val="24"/>
-        </w:rPr>
-      </w:pPr>
-      <w:r>
-        <w:rPr>
-          <w:b/>
-          <w:sz w:val="24"/>
-          <w:szCs w:val="24"/>
-        </w:rPr>
-        <w:t>Name:</w:t>
-      </w:r>
-      <w:r>
-        <w:rPr>
-          <w:b/>
-          <w:spacing w:val="-1"/>
-          <w:sz w:val="24"/>
-          <w:szCs w:val="24"/>
-        </w:rPr>
-        <w:t xml:space="preserve"> {Name}</w:t>
-      </w:r>
-    </w:p>
-    <w:p>
-      <w:pPr>
-        <w:pStyle w:val="Heading1"/>
-        <w:ind w:left="709"/>
-        <w:jc w:val="both"/>
-      </w:pPr>
-      <w:r>
-        <w:t>Date:</w:t>
-      </w:r>
-      <w:r>
-        <w:rPr>
-          <w:spacing w:val="-1"/>
-        </w:rPr>
-        <w:t xml:space="preserve"> </w:t>
-      </w:r>
-      <w:r>
-        <w:t>{Effective Date}</w:t>
-      </w:r>
-    </w:p>
-    <w:p>
-      <w:pPr>
-        <w:pStyle w:val="BodyText"/>
-        <w:jc w:val="both"/>
-        <w:rPr>
-          <w:b/>
-        </w:rPr>
-      </w:pPr>
       <w:r>
         <w:rPr>
           <w:noProof/>
         </w:rPr>
+        <w:lastRenderedPageBreak/>
         <w:drawing>
-          <wp:anchor distT="0" distB="0" distL="0" distR="0" simplePos="0" relativeHeight="251658242" behindDoc="0" locked="0" layoutInCell="1" allowOverlap="1" wp14:anchorId="014058FC" wp14:editId="1CA26A74">
+          <wp:anchor distT="0" distB="0" distL="0" distR="0" simplePos="0" relativeHeight="251658242" behindDoc="0" locked="0" layoutInCell="1" allowOverlap="1" wp14:anchorId="014058FC" wp14:editId="38C3FFFE">
             <wp:simplePos x="0" y="0"/>
             <wp:positionH relativeFrom="page">
               <wp:posOffset>1104900</wp:posOffset>
             </wp:positionH>
             <wp:positionV relativeFrom="page">
-              <wp:posOffset>153249</wp:posOffset>
+              <wp:posOffset>200660</wp:posOffset>
             </wp:positionV>
-            <wp:extent cx="6019800" cy="709164"/>
+            <wp:extent cx="6019800" cy="708660"/>
             <wp:effectExtent l="0" t="0" r="0" b="0"/>
             <wp:wrapNone/>
             <wp:docPr id="5" name="Picture 5"/>
@@ -3524,7 +3196,7 @@
                   <pic:spPr>
                     <a:xfrm>
                       <a:off x="0" y="0"/>
-                      <a:ext cx="6019800" cy="709164"/>
+                      <a:ext cx="6019800" cy="708660"/>
                     </a:xfrm>
                     <a:prstGeom prst="rect">
                       <a:avLst/>
@@ -3536,6 +3208,320 @@
           </wp:anchor>
         </w:drawing>
       </w:r>
+    </w:p>
+    <w:p>
+      <w:pPr>
+        <w:pStyle w:val="BodyText"/>
+        <w:spacing w:before="90"/>
+        <w:ind w:left="709" w:right="702"/>
+        <w:jc w:val="both"/>
+      </w:pPr>
+      <w:r>
+        <w:t xml:space="preserve">Please sign </w:t>
+      </w:r>
+      <w:r>
+        <w:t>the copy of this Appointment Letter and Employment Agreement within</w:t>
+      </w:r>
+      <w:r>
+        <w:t xml:space="preserve"> the same day of </w:t>
+      </w:r>
+      <w:r>
+        <w:t xml:space="preserve">your receipt of this document. </w:t>
+      </w:r>
+      <w:r>
+        <w:t xml:space="preserve">We look forward to having you in the </w:t>
+      </w:r>
+      <w:r>
+        <w:rPr>
+          <w:b/>
+        </w:rPr>
+        <w:t>In Time Tec</w:t>
+      </w:r>
+      <w:r>
+        <w:rPr>
+          <w:b/>
+          <w:spacing w:val="1"/>
+        </w:rPr>
+        <w:t xml:space="preserve"> </w:t>
+      </w:r>
+      <w:r>
+        <w:rPr>
+          <w:b/>
+        </w:rPr>
+        <w:t xml:space="preserve">Visionsoft </w:t>
+      </w:r>
+      <w:r>
+        <w:t>family.</w:t>
+      </w:r>
+    </w:p>
+    <w:p>
+      <w:pPr>
+        <w:pStyle w:val="BodyText"/>
+        <w:spacing w:before="7"/>
+        <w:jc w:val="both"/>
+      </w:pPr>
+    </w:p>
+    <w:p>
+      <w:pPr>
+        <w:pStyle w:val="BodyText"/>
+        <w:spacing w:before="7"/>
+        <w:jc w:val="both"/>
+      </w:pPr>
+    </w:p>
+    <w:p>
+      <w:pPr>
+        <w:pStyle w:val="BodyText"/>
+        <w:spacing w:before="7"/>
+        <w:jc w:val="both"/>
+      </w:pPr>
+    </w:p>
+    <w:p>
+      <w:pPr>
+        <w:pStyle w:val="BodyText"/>
+        <w:spacing w:before="7"/>
+        <w:jc w:val="both"/>
+      </w:pPr>
+    </w:p>
+    <w:p>
+      <w:pPr>
+        <w:pStyle w:val="Heading1"/>
+        <w:ind w:left="709" w:firstLine="254"/>
+        <w:jc w:val="both"/>
+      </w:pPr>
+      <w:r>
+        <w:br/>
+      </w:r>
+      <w:r>
+        <w:t>Regards,</w:t>
+      </w:r>
+    </w:p>
+    <w:p>
+      <w:pPr>
+        <w:spacing w:before="20"/>
+        <w:ind w:left="709" w:right="6797" w:hanging="2"/>
+        <w:jc w:val="both"/>
+        <w:rPr>
+          <w:b/>
+          <w:spacing w:val="-57"/>
+          <w:sz w:val="24"/>
+          <w:szCs w:val="24"/>
+        </w:rPr>
+      </w:pPr>
+      <w:r>
+        <w:rPr>
+          <w:b/>
+          <w:sz w:val="24"/>
+          <w:szCs w:val="24"/>
+        </w:rPr>
+        <w:t>In Time Tec Visionsoft (p) Ltd.</w:t>
+      </w:r>
+    </w:p>
+    <w:p>
+      <w:pPr>
+        <w:spacing w:before="20"/>
+        <w:ind w:left="709" w:right="6797" w:hanging="2"/>
+        <w:jc w:val="both"/>
+        <w:rPr>
+          <w:b/>
+          <w:spacing w:val="-57"/>
+          <w:sz w:val="24"/>
+          <w:szCs w:val="24"/>
+        </w:rPr>
+      </w:pPr>
+      <w:r>
+        <w:rPr>
+          <w:b/>
+          <w:sz w:val="24"/>
+          <w:szCs w:val="24"/>
+        </w:rPr>
+        <w:t>{HR Name}</w:t>
+      </w:r>
+    </w:p>
+    <w:p>
+      <w:pPr>
+        <w:ind w:left="709" w:right="5633"/>
+        <w:rPr>
+          <w:b/>
+          <w:sz w:val="24"/>
+          <w:szCs w:val="24"/>
+        </w:rPr>
+      </w:pPr>
+      <w:r>
+        <w:rPr>
+          <w:b/>
+          <w:sz w:val="24"/>
+          <w:szCs w:val="24"/>
+        </w:rPr>
+        <w:t>{HR Designation}</w:t>
+      </w:r>
+    </w:p>
+    <w:p>
+      <w:pPr>
+        <w:pStyle w:val="BodyText"/>
+        <w:ind w:left="709"/>
+        <w:jc w:val="both"/>
+        <w:rPr>
+          <w:b/>
+        </w:rPr>
+      </w:pPr>
+    </w:p>
+    <w:p>
+      <w:pPr>
+        <w:pStyle w:val="BodyText"/>
+        <w:ind w:left="709"/>
+        <w:jc w:val="both"/>
+        <w:rPr>
+          <w:b/>
+        </w:rPr>
+      </w:pPr>
+    </w:p>
+    <w:p>
+      <w:pPr>
+        <w:pStyle w:val="BodyText"/>
+        <w:ind w:left="709"/>
+        <w:jc w:val="both"/>
+        <w:rPr>
+          <w:b/>
+        </w:rPr>
+      </w:pPr>
+    </w:p>
+    <w:p>
+      <w:pPr>
+        <w:ind w:left="709" w:right="1971"/>
+        <w:jc w:val="both"/>
+        <w:rPr>
+          <w:b/>
+          <w:sz w:val="24"/>
+          <w:szCs w:val="24"/>
+        </w:rPr>
+      </w:pPr>
+      <w:r>
+        <w:rPr>
+          <w:b/>
+          <w:sz w:val="24"/>
+          <w:szCs w:val="24"/>
+        </w:rPr>
+        <w:t>I hereby agree to and accept the terms of employment offer and shall report for duty</w:t>
+      </w:r>
+      <w:r>
+        <w:rPr>
+          <w:b/>
+          <w:spacing w:val="-57"/>
+          <w:sz w:val="24"/>
+          <w:szCs w:val="24"/>
+        </w:rPr>
+        <w:t xml:space="preserve"> </w:t>
+      </w:r>
+      <w:r>
+        <w:rPr>
+          <w:b/>
+          <w:sz w:val="24"/>
+          <w:szCs w:val="24"/>
+        </w:rPr>
+        <w:t>on</w:t>
+      </w:r>
+      <w:r>
+        <w:rPr>
+          <w:b/>
+          <w:spacing w:val="-1"/>
+          <w:sz w:val="24"/>
+          <w:szCs w:val="24"/>
+        </w:rPr>
+        <w:t xml:space="preserve"> </w:t>
+      </w:r>
+      <w:r>
+        <w:rPr>
+          <w:b/>
+          <w:sz w:val="24"/>
+          <w:szCs w:val="24"/>
+        </w:rPr>
+        <w:t>the</w:t>
+      </w:r>
+      <w:r>
+        <w:rPr>
+          <w:b/>
+          <w:spacing w:val="1"/>
+          <w:sz w:val="24"/>
+          <w:szCs w:val="24"/>
+        </w:rPr>
+        <w:t xml:space="preserve"> {Effective Date}</w:t>
+      </w:r>
+    </w:p>
+    <w:p>
+      <w:pPr>
+        <w:pStyle w:val="BodyText"/>
+        <w:ind w:left="709"/>
+        <w:jc w:val="both"/>
+        <w:rPr>
+          <w:b/>
+        </w:rPr>
+      </w:pPr>
+    </w:p>
+    <w:p>
+      <w:pPr>
+        <w:pStyle w:val="Heading1"/>
+        <w:ind w:left="709"/>
+        <w:jc w:val="both"/>
+      </w:pPr>
+      <w:r>
+        <w:t>Signature</w:t>
+      </w:r>
+    </w:p>
+    <w:p>
+      <w:pPr>
+        <w:ind w:left="709"/>
+        <w:jc w:val="both"/>
+        <w:rPr>
+          <w:b/>
+          <w:sz w:val="24"/>
+          <w:szCs w:val="24"/>
+        </w:rPr>
+      </w:pPr>
+      <w:r>
+        <w:rPr>
+          <w:b/>
+          <w:sz w:val="24"/>
+          <w:szCs w:val="24"/>
+        </w:rPr>
+        <w:t>Name:</w:t>
+      </w:r>
+      <w:r>
+        <w:rPr>
+          <w:b/>
+          <w:spacing w:val="-1"/>
+          <w:sz w:val="24"/>
+          <w:szCs w:val="24"/>
+        </w:rPr>
+        <w:t xml:space="preserve"> {Name}</w:t>
+      </w:r>
+    </w:p>
+    <w:p>
+      <w:pPr>
+        <w:pStyle w:val="Heading1"/>
+        <w:ind w:left="709"/>
+        <w:jc w:val="both"/>
+      </w:pPr>
+      <w:r>
+        <w:t>Date:</w:t>
+      </w:r>
+      <w:r>
+        <w:rPr>
+          <w:spacing w:val="-1"/>
+        </w:rPr>
+        <w:t xml:space="preserve"> </w:t>
+      </w:r>
+      <w:r>
+        <w:t>{Effective Date}</w:t>
+      </w:r>
+    </w:p>
+    <w:p>
+      <w:pPr>
+        <w:pStyle w:val="BodyText"/>
+        <w:jc w:val="both"/>
+        <w:rPr>
+          <w:b/>
+        </w:rPr>
+      </w:pPr>
     </w:p>
     <w:p>
       <w:pPr>
@@ -10365,6 +10351,10 @@
 </file>
 
 <file path=customXml/item1.xml><?xml version="1.0" encoding="utf-8"?>
+<b:Sources xmlns:b="http://schemas.openxmlformats.org/officeDocument/2006/bibliography" xmlns="http://schemas.openxmlformats.org/officeDocument/2006/bibliography" SelectedStyle="\APASixthEditionOfficeOnline.xsl" StyleName="APA" Version="6"/>
+</file>
+
+<file path=customXml/item2.xml><?xml version="1.0" encoding="utf-8"?>
 <?mso-contentType ?>
 <FormTemplates xmlns="http://schemas.microsoft.com/sharepoint/v3/contenttype/forms">
   <Display>DocumentLibraryForm</Display>
@@ -10373,29 +10363,7 @@
 </FormTemplates>
 </file>
 
-<file path=customXml/item2.xml><?xml version="1.0" encoding="utf-8"?>
-<b:Sources xmlns:b="http://schemas.openxmlformats.org/officeDocument/2006/bibliography" xmlns="http://schemas.openxmlformats.org/officeDocument/2006/bibliography" SelectedStyle="\APASixthEditionOfficeOnline.xsl" StyleName="APA" Version="6"/>
-</file>
-
 <file path=customXml/item3.xml><?xml version="1.0" encoding="utf-8"?>
-<p:properties xmlns:p="http://schemas.microsoft.com/office/2006/metadata/properties" xmlns:xsi="http://www.w3.org/2001/XMLSchema-instance" xmlns:pc="http://schemas.microsoft.com/office/infopath/2007/PartnerControls">
-  <documentManagement>
-    <TaxCatchAll xmlns="7599b5d6-ae20-4aec-a97e-17c9a39d495a" xsi:nil="true"/>
-    <lcf76f155ced4ddcb4097134ff3c332f xmlns="5fde2682-b346-4622-b077-6a51fae8b6aa">
-      <Terms xmlns="http://schemas.microsoft.com/office/infopath/2007/PartnerControls"/>
-    </lcf76f155ced4ddcb4097134ff3c332f>
-    <SharedWithUsers xmlns="7599b5d6-ae20-4aec-a97e-17c9a39d495a">
-      <UserInfo>
-        <DisplayName/>
-        <AccountId xsi:nil="true"/>
-        <AccountType/>
-      </UserInfo>
-    </SharedWithUsers>
-  </documentManagement>
-</p:properties>
-</file>
-
-<file path=customXml/item4.xml><?xml version="1.0" encoding="utf-8"?>
 <ct:contentTypeSchema xmlns:ct="http://schemas.microsoft.com/office/2006/metadata/contentType" xmlns:ma="http://schemas.microsoft.com/office/2006/metadata/properties/metaAttributes" ct:_="" ma:_="" ma:contentTypeName="Document" ma:contentTypeID="0x010100EFB70A439C4E1146B4BEACF826B484FB" ma:contentTypeVersion="17" ma:contentTypeDescription="Create a new document." ma:contentTypeScope="" ma:versionID="d18ccce1fa97d5720945f1d989a9643a">
   <xsd:schema xmlns:xsd="http://www.w3.org/2001/XMLSchema" xmlns:xs="http://www.w3.org/2001/XMLSchema" xmlns:p="http://schemas.microsoft.com/office/2006/metadata/properties" xmlns:ns2="5fde2682-b346-4622-b077-6a51fae8b6aa" xmlns:ns3="7599b5d6-ae20-4aec-a97e-17c9a39d495a" targetNamespace="http://schemas.microsoft.com/office/2006/metadata/properties" ma:root="true" ma:fieldsID="46075bff43d9cd103e7250146c5dcea0" ns2:_="" ns3:_="">
     <xsd:import namespace="5fde2682-b346-4622-b077-6a51fae8b6aa"/>
@@ -10644,7 +10612,33 @@
 </ct:contentTypeSchema>
 </file>
 
+<file path=customXml/item4.xml><?xml version="1.0" encoding="utf-8"?>
+<p:properties xmlns:p="http://schemas.microsoft.com/office/2006/metadata/properties" xmlns:xsi="http://www.w3.org/2001/XMLSchema-instance" xmlns:pc="http://schemas.microsoft.com/office/infopath/2007/PartnerControls">
+  <documentManagement>
+    <TaxCatchAll xmlns="7599b5d6-ae20-4aec-a97e-17c9a39d495a" xsi:nil="true"/>
+    <lcf76f155ced4ddcb4097134ff3c332f xmlns="5fde2682-b346-4622-b077-6a51fae8b6aa">
+      <Terms xmlns="http://schemas.microsoft.com/office/infopath/2007/PartnerControls"/>
+    </lcf76f155ced4ddcb4097134ff3c332f>
+    <SharedWithUsers xmlns="7599b5d6-ae20-4aec-a97e-17c9a39d495a">
+      <UserInfo>
+        <DisplayName/>
+        <AccountId xsi:nil="true"/>
+        <AccountType/>
+      </UserInfo>
+    </SharedWithUsers>
+  </documentManagement>
+</p:properties>
+</file>
+
 <file path=customXml/itemProps1.xml><?xml version="1.0" encoding="utf-8"?>
+<ds:datastoreItem xmlns:ds="http://schemas.openxmlformats.org/officeDocument/2006/customXml" ds:itemID="{F3B38CCB-5D9B-41AE-B90F-85C145975EB7}">
+  <ds:schemaRefs>
+    <ds:schemaRef ds:uri="http://schemas.openxmlformats.org/officeDocument/2006/bibliography"/>
+  </ds:schemaRefs>
+</ds:datastoreItem>
+</file>
+
+<file path=customXml/itemProps2.xml><?xml version="1.0" encoding="utf-8"?>
 <ds:datastoreItem xmlns:ds="http://schemas.openxmlformats.org/officeDocument/2006/customXml" ds:itemID="{3CA397C3-9387-41D0-BDDA-DD10E687A044}">
   <ds:schemaRefs>
     <ds:schemaRef ds:uri="http://schemas.microsoft.com/sharepoint/v3/contenttype/forms"/>
@@ -10652,26 +10646,7 @@
 </ds:datastoreItem>
 </file>
 
-<file path=customXml/itemProps2.xml><?xml version="1.0" encoding="utf-8"?>
-<ds:datastoreItem xmlns:ds="http://schemas.openxmlformats.org/officeDocument/2006/customXml" ds:itemID="{F3B38CCB-5D9B-41AE-B90F-85C145975EB7}">
-  <ds:schemaRefs>
-    <ds:schemaRef ds:uri="http://schemas.openxmlformats.org/officeDocument/2006/bibliography"/>
-  </ds:schemaRefs>
-</ds:datastoreItem>
-</file>
-
 <file path=customXml/itemProps3.xml><?xml version="1.0" encoding="utf-8"?>
-<ds:datastoreItem xmlns:ds="http://schemas.openxmlformats.org/officeDocument/2006/customXml" ds:itemID="{611CF45A-1675-4B5D-AB3F-549FD18162B0}">
-  <ds:schemaRefs>
-    <ds:schemaRef ds:uri="http://schemas.microsoft.com/office/2006/metadata/properties"/>
-    <ds:schemaRef ds:uri="http://schemas.microsoft.com/office/infopath/2007/PartnerControls"/>
-    <ds:schemaRef ds:uri="7599b5d6-ae20-4aec-a97e-17c9a39d495a"/>
-    <ds:schemaRef ds:uri="5fde2682-b346-4622-b077-6a51fae8b6aa"/>
-  </ds:schemaRefs>
-</ds:datastoreItem>
-</file>
-
-<file path=customXml/itemProps4.xml><?xml version="1.0" encoding="utf-8"?>
 <ds:datastoreItem xmlns:ds="http://schemas.openxmlformats.org/officeDocument/2006/customXml" ds:itemID="{0E2A47BC-A00E-4BA9-85BF-E37887D93A67}">
   <ds:schemaRefs>
     <ds:schemaRef ds:uri="http://schemas.microsoft.com/office/2006/metadata/contentType"/>
@@ -10688,4 +10663,15 @@
     <ds:schemaRef ds:uri="http://schemas.microsoft.com/internal/obd"/>
   </ds:schemaRefs>
 </ds:datastoreItem>
+</file>
+
+<file path=customXml/itemProps4.xml><?xml version="1.0" encoding="utf-8"?>
+<ds:datastoreItem xmlns:ds="http://schemas.openxmlformats.org/officeDocument/2006/customXml" ds:itemID="{611CF45A-1675-4B5D-AB3F-549FD18162B0}">
+  <ds:schemaRefs>
+    <ds:schemaRef ds:uri="http://schemas.microsoft.com/office/2006/metadata/properties"/>
+    <ds:schemaRef ds:uri="http://schemas.microsoft.com/office/infopath/2007/PartnerControls"/>
+    <ds:schemaRef ds:uri="7599b5d6-ae20-4aec-a97e-17c9a39d495a"/>
+    <ds:schemaRef ds:uri="5fde2682-b346-4622-b077-6a51fae8b6aa"/>
+  </ds:schemaRefs>
+</ds:datastoreItem>
 </file>
</xml_diff>

<commit_message>
Implemented pdf generator for trainees
</commit_message>
<xml_diff>
--- a/samples/sample_document_for_placeholder_bangalore.docx
+++ b/samples/sample_document_for_placeholder_bangalore.docx
@@ -81,11 +81,27 @@
       </w:r>
       <w:r>
         <w:rPr>
-          <w:b/>
-          <w:sz w:val="24"/>
-          <w:szCs w:val="24"/>
-        </w:rPr>
-        <w:t>{Date of Joining}</w:t>
+          <w:bCs/>
+          <w:sz w:val="24"/>
+          <w:szCs w:val="24"/>
+        </w:rPr>
+        <w:t>{</w:t>
+      </w:r>
+      <w:r>
+        <w:rPr>
+          <w:bCs/>
+          <w:sz w:val="24"/>
+          <w:szCs w:val="24"/>
+        </w:rPr>
+        <w:t>Date of Joining</w:t>
+      </w:r>
+      <w:r>
+        <w:rPr>
+          <w:bCs/>
+          <w:sz w:val="24"/>
+          <w:szCs w:val="24"/>
+        </w:rPr>
+        <w:t>}</w:t>
       </w:r>
     </w:p>
     <w:p>
@@ -174,6 +190,14 @@
         </w:rPr>
         <w:t>{Name}</w:t>
       </w:r>
+      <w:r>
+        <w:rPr>
+          <w:b/>
+          <w:sz w:val="24"/>
+          <w:szCs w:val="24"/>
+        </w:rPr>
+        <w:t xml:space="preserve">                                                                              </w:t>
+      </w:r>
     </w:p>
     <w:p>
       <w:pPr>
@@ -181,7 +205,7 @@
         <w:ind w:left="116" w:right="6655" w:firstLine="593"/>
         <w:jc w:val="both"/>
         <w:rPr>
-          <w:b/>
+          <w:bCs/>
           <w:sz w:val="24"/>
           <w:szCs w:val="24"/>
         </w:rPr>
@@ -196,20 +220,44 @@
       </w:r>
       <w:r>
         <w:rPr>
-          <w:b/>
-          <w:sz w:val="24"/>
-          <w:szCs w:val="24"/>
-        </w:rPr>
-        <w:t>{Email}</w:t>
+          <w:bCs/>
+          <w:sz w:val="24"/>
+          <w:szCs w:val="24"/>
+        </w:rPr>
+        <w:t>{</w:t>
+      </w:r>
+      <w:r>
+        <w:rPr>
+          <w:bCs/>
+          <w:sz w:val="24"/>
+          <w:szCs w:val="24"/>
+        </w:rPr>
+        <w:t>Email</w:t>
+      </w:r>
+      <w:r>
+        <w:rPr>
+          <w:bCs/>
+          <w:sz w:val="24"/>
+          <w:szCs w:val="24"/>
+        </w:rPr>
+        <w:t>}</w:t>
+      </w:r>
+      <w:r>
+        <w:rPr>
+          <w:bCs/>
+          <w:sz w:val="24"/>
+          <w:szCs w:val="24"/>
+        </w:rPr>
+        <w:t xml:space="preserve">                                                                                   </w:t>
       </w:r>
     </w:p>
     <w:p>
       <w:pPr>
         <w:spacing w:before="90"/>
-        <w:ind w:left="116" w:right="7407" w:firstLine="593"/>
-        <w:jc w:val="both"/>
-        <w:rPr>
-          <w:b/>
+        <w:ind w:left="116" w:right="6655" w:firstLine="593"/>
+        <w:jc w:val="both"/>
+        <w:rPr>
+          <w:bCs/>
           <w:sz w:val="24"/>
           <w:szCs w:val="24"/>
         </w:rPr>
@@ -241,11 +289,27 @@
       </w:r>
       <w:r>
         <w:rPr>
-          <w:b/>
-          <w:sz w:val="24"/>
-          <w:szCs w:val="24"/>
-        </w:rPr>
-        <w:t>{Contact}</w:t>
+          <w:bCs/>
+          <w:sz w:val="24"/>
+          <w:szCs w:val="24"/>
+        </w:rPr>
+        <w:t>{</w:t>
+      </w:r>
+      <w:r>
+        <w:rPr>
+          <w:bCs/>
+          <w:sz w:val="24"/>
+          <w:szCs w:val="24"/>
+        </w:rPr>
+        <w:t>Contact</w:t>
+      </w:r>
+      <w:r>
+        <w:rPr>
+          <w:bCs/>
+          <w:sz w:val="24"/>
+          <w:szCs w:val="24"/>
+        </w:rPr>
+        <w:t>}</w:t>
       </w:r>
     </w:p>
     <w:p>
@@ -268,7 +332,28 @@
         <w:t>Dear</w:t>
       </w:r>
       <w:r>
-        <w:t xml:space="preserve"> {Name}</w:t>
+        <w:t xml:space="preserve"> </w:t>
+      </w:r>
+      <w:r>
+        <w:rPr>
+          <w:b w:val="0"/>
+          <w:bCs w:val="0"/>
+        </w:rPr>
+        <w:t>{</w:t>
+      </w:r>
+      <w:r>
+        <w:rPr>
+          <w:b w:val="0"/>
+          <w:bCs w:val="0"/>
+        </w:rPr>
+        <w:t>Name</w:t>
+      </w:r>
+      <w:r>
+        <w:rPr>
+          <w:b w:val="0"/>
+          <w:bCs w:val="0"/>
+        </w:rPr>
+        <w:t>}</w:t>
       </w:r>
       <w:r>
         <w:t>,</w:t>
@@ -332,7 +417,23 @@
           <w:sz w:val="24"/>
           <w:szCs w:val="24"/>
         </w:rPr>
-        <w:t xml:space="preserve"> with In Time Tec Visionsoft Pvt. Ltd. </w:t>
+        <w:t xml:space="preserve"> with In Time Tec </w:t>
+      </w:r>
+      <w:proofErr w:type="spellStart"/>
+      <w:r>
+        <w:rPr>
+          <w:sz w:val="24"/>
+          <w:szCs w:val="24"/>
+        </w:rPr>
+        <w:t>Visionsoft</w:t>
+      </w:r>
+      <w:proofErr w:type="spellEnd"/>
+      <w:r>
+        <w:rPr>
+          <w:sz w:val="24"/>
+          <w:szCs w:val="24"/>
+        </w:rPr>
+        <w:t xml:space="preserve"> Pvt. Ltd. </w:t>
       </w:r>
       <w:r>
         <w:rPr>
@@ -350,12 +451,75 @@
       </w:r>
       <w:r>
         <w:rPr>
+          <w:sz w:val="24"/>
+          <w:szCs w:val="24"/>
+        </w:rPr>
+        <w:t>{</w:t>
+      </w:r>
+      <w:r>
+        <w:rPr>
+          <w:sz w:val="24"/>
+          <w:szCs w:val="24"/>
+        </w:rPr>
+        <w:t>Designation</w:t>
+      </w:r>
+      <w:r>
+        <w:rPr>
+          <w:sz w:val="24"/>
+          <w:szCs w:val="24"/>
+        </w:rPr>
+        <w:t>}</w:t>
+      </w:r>
+      <w:r>
+        <w:rPr>
           <w:b/>
           <w:bCs/>
           <w:sz w:val="24"/>
           <w:szCs w:val="24"/>
         </w:rPr>
-        <w:t>{Designation}</w:t>
+        <w:t xml:space="preserve"> </w:t>
+      </w:r>
+      <w:r>
+        <w:rPr>
+          <w:sz w:val="24"/>
+          <w:szCs w:val="24"/>
+        </w:rPr>
+        <w:t xml:space="preserve">at our </w:t>
+      </w:r>
+      <w:r>
+        <w:rPr>
+          <w:sz w:val="24"/>
+          <w:szCs w:val="24"/>
+        </w:rPr>
+        <w:t>{</w:t>
+      </w:r>
+      <w:r>
+        <w:rPr>
+          <w:sz w:val="24"/>
+          <w:szCs w:val="24"/>
+        </w:rPr>
+        <w:t xml:space="preserve">Place of </w:t>
+      </w:r>
+      <w:r>
+        <w:rPr>
+          <w:sz w:val="24"/>
+          <w:szCs w:val="24"/>
+        </w:rPr>
+        <w:t>J</w:t>
+      </w:r>
+      <w:r>
+        <w:rPr>
+          <w:sz w:val="24"/>
+          <w:szCs w:val="24"/>
+        </w:rPr>
+        <w:t>oining</w:t>
+      </w:r>
+      <w:r>
+        <w:rPr>
+          <w:sz w:val="24"/>
+          <w:szCs w:val="24"/>
+        </w:rPr>
+        <w:t>}</w:t>
       </w:r>
       <w:r>
         <w:rPr>
@@ -371,7 +535,22 @@
           <w:sz w:val="24"/>
           <w:szCs w:val="24"/>
         </w:rPr>
-        <w:t xml:space="preserve">at our </w:t>
+        <w:t>office located</w:t>
+      </w:r>
+      <w:r>
+        <w:rPr>
+          <w:spacing w:val="-2"/>
+          <w:sz w:val="24"/>
+          <w:szCs w:val="24"/>
+        </w:rPr>
+        <w:t xml:space="preserve"> </w:t>
+      </w:r>
+      <w:r>
+        <w:rPr>
+          <w:sz w:val="24"/>
+          <w:szCs w:val="24"/>
+        </w:rPr>
+        <w:t>at</w:t>
       </w:r>
       <w:r>
         <w:rPr>
@@ -380,56 +559,28 @@
           <w:sz w:val="24"/>
           <w:szCs w:val="24"/>
         </w:rPr>
-        <w:t xml:space="preserve">{Place of </w:t>
-      </w:r>
-      <w:r>
-        <w:rPr>
-          <w:b/>
-          <w:bCs/>
-          <w:sz w:val="24"/>
-          <w:szCs w:val="24"/>
-        </w:rPr>
-        <w:t>J</w:t>
-      </w:r>
-      <w:r>
-        <w:rPr>
-          <w:b/>
-          <w:bCs/>
-          <w:sz w:val="24"/>
-          <w:szCs w:val="24"/>
-        </w:rPr>
-        <w:t xml:space="preserve">oining} </w:t>
-      </w:r>
-      <w:r>
-        <w:rPr>
-          <w:sz w:val="24"/>
-          <w:szCs w:val="24"/>
-        </w:rPr>
-        <w:t>office located</w:t>
-      </w:r>
-      <w:r>
-        <w:rPr>
-          <w:spacing w:val="-2"/>
-          <w:sz w:val="24"/>
-          <w:szCs w:val="24"/>
-        </w:rPr>
-        <w:t xml:space="preserve"> </w:t>
-      </w:r>
-      <w:r>
-        <w:rPr>
-          <w:sz w:val="24"/>
-          <w:szCs w:val="24"/>
-        </w:rPr>
-        <w:t>at</w:t>
-      </w:r>
-      <w:r>
-        <w:rPr>
-          <w:b/>
-          <w:bCs/>
-          <w:sz w:val="24"/>
-          <w:szCs w:val="24"/>
-        </w:rPr>
-        <w:t xml:space="preserve"> {Address}</w:t>
+        <w:t xml:space="preserve"> </w:t>
+      </w:r>
+      <w:r>
+        <w:rPr>
+          <w:sz w:val="24"/>
+          <w:szCs w:val="24"/>
+        </w:rPr>
+        <w:t>{</w:t>
+      </w:r>
+      <w:r>
+        <w:rPr>
+          <w:sz w:val="24"/>
+          <w:szCs w:val="24"/>
+        </w:rPr>
+        <w:t>Address</w:t>
+      </w:r>
+      <w:r>
+        <w:rPr>
+          <w:sz w:val="24"/>
+          <w:szCs w:val="24"/>
+        </w:rPr>
+        <w:t>}</w:t>
       </w:r>
       <w:r>
         <w:rPr>
@@ -544,7 +695,23 @@
           <w:sz w:val="24"/>
           <w:szCs w:val="24"/>
         </w:rPr>
-        <w:t>{Designation}</w:t>
+        <w:t>{</w:t>
+      </w:r>
+      <w:r>
+        <w:rPr>
+          <w:sz w:val="24"/>
+          <w:szCs w:val="24"/>
+        </w:rPr>
+        <w:t>Designation</w:t>
+      </w:r>
+      <w:r>
+        <w:rPr>
+          <w:b/>
+          <w:bCs/>
+          <w:sz w:val="24"/>
+          <w:szCs w:val="24"/>
+        </w:rPr>
+        <w:t>}</w:t>
       </w:r>
       <w:r>
         <w:rPr>
@@ -555,12 +722,25 @@
       </w:r>
       <w:r>
         <w:rPr>
-          <w:b/>
+          <w:sz w:val="24"/>
+          <w:szCs w:val="24"/>
+        </w:rPr>
+        <w:t>{</w:t>
+      </w:r>
+      <w:r>
+        <w:rPr>
           <w:bCs/>
           <w:sz w:val="24"/>
           <w:szCs w:val="24"/>
         </w:rPr>
-        <w:t>{Effective Date}</w:t>
+        <w:t>Date of Joining</w:t>
+      </w:r>
+      <w:r>
+        <w:rPr>
+          <w:sz w:val="24"/>
+          <w:szCs w:val="24"/>
+        </w:rPr>
+        <w:t>}</w:t>
       </w:r>
       <w:r>
         <w:rPr>
@@ -605,7 +785,39 @@
           <w:sz w:val="24"/>
           <w:szCs w:val="24"/>
         </w:rPr>
-        <w:t xml:space="preserve">ining InTimeTec Visionsoft Pvt. Ltd. is </w:t>
+        <w:t xml:space="preserve">ining </w:t>
+      </w:r>
+      <w:proofErr w:type="spellStart"/>
+      <w:r>
+        <w:rPr>
+          <w:sz w:val="24"/>
+          <w:szCs w:val="24"/>
+        </w:rPr>
+        <w:t>InTimeTec</w:t>
+      </w:r>
+      <w:proofErr w:type="spellEnd"/>
+      <w:r>
+        <w:rPr>
+          <w:sz w:val="24"/>
+          <w:szCs w:val="24"/>
+        </w:rPr>
+        <w:t xml:space="preserve"> </w:t>
+      </w:r>
+      <w:proofErr w:type="spellStart"/>
+      <w:r>
+        <w:rPr>
+          <w:sz w:val="24"/>
+          <w:szCs w:val="24"/>
+        </w:rPr>
+        <w:t>Visionsoft</w:t>
+      </w:r>
+      <w:proofErr w:type="spellEnd"/>
+      <w:r>
+        <w:rPr>
+          <w:sz w:val="24"/>
+          <w:szCs w:val="24"/>
+        </w:rPr>
+        <w:t xml:space="preserve"> Pvt. Ltd. is </w:t>
       </w:r>
       <w:r>
         <w:rPr>
@@ -894,6 +1106,7 @@
       <w:r>
         <w:t xml:space="preserve"> </w:t>
       </w:r>
+      <w:proofErr w:type="gramStart"/>
       <w:r>
         <w:t>are</w:t>
       </w:r>
@@ -907,7 +1120,11 @@
         <w:t xml:space="preserve"> </w:t>
       </w:r>
       <w:r>
-        <w:t>therefore granted</w:t>
+        <w:t>therefore</w:t>
+      </w:r>
+      <w:proofErr w:type="gramEnd"/>
+      <w:r>
+        <w:t xml:space="preserve"> granted</w:t>
       </w:r>
       <w:r>
         <w:rPr>
@@ -1200,7 +1417,17 @@
           <w:b/>
           <w:bCs/>
         </w:rPr>
-        <w:t>{Place of Joining}</w:t>
+        <w:t>{</w:t>
+      </w:r>
+      <w:r>
+        <w:t>Place of Joining</w:t>
+      </w:r>
+      <w:r>
+        <w:rPr>
+          <w:b/>
+          <w:bCs/>
+        </w:rPr>
+        <w:t>}</w:t>
       </w:r>
       <w:r>
         <w:t>,</w:t>
@@ -1668,7 +1895,15 @@
         <w:t>a</w:t>
       </w:r>
       <w:r>
-        <w:t xml:space="preserve">greement, You shall not: (i) divert or attempt to divert from the </w:t>
+        <w:t>greement, You shall not: (</w:t>
+      </w:r>
+      <w:proofErr w:type="spellStart"/>
+      <w:r>
+        <w:t>i</w:t>
+      </w:r>
+      <w:proofErr w:type="spellEnd"/>
+      <w:r>
+        <w:t xml:space="preserve">) divert or attempt to divert from the </w:t>
       </w:r>
       <w:r>
         <w:t xml:space="preserve">Company </w:t>
@@ -1827,13 +2062,38 @@
           <w:szCs w:val="22"/>
         </w:rPr>
       </w:pPr>
-      <w:r>
+    </w:p>
+    <w:p>
+      <w:pPr>
+        <w:pStyle w:val="BodyText"/>
+        <w:spacing w:before="90"/>
+        <w:ind w:left="709" w:right="702"/>
+        <w:jc w:val="both"/>
         <w:rPr>
           <w:color w:val="1F1E1D"/>
           <w:sz w:val="22"/>
           <w:szCs w:val="22"/>
         </w:rPr>
-        <w:lastRenderedPageBreak/>
+      </w:pPr>
+    </w:p>
+    <w:p>
+      <w:pPr>
+        <w:pStyle w:val="BodyText"/>
+        <w:spacing w:before="90"/>
+        <w:ind w:left="709" w:right="702"/>
+        <w:jc w:val="both"/>
+        <w:rPr>
+          <w:color w:val="1F1E1D"/>
+          <w:sz w:val="22"/>
+          <w:szCs w:val="22"/>
+        </w:rPr>
+      </w:pPr>
+      <w:r>
+        <w:rPr>
+          <w:color w:val="1F1E1D"/>
+          <w:sz w:val="22"/>
+          <w:szCs w:val="22"/>
+        </w:rPr>
         <w:t xml:space="preserve">Consequent to confirmation and within two months of </w:t>
       </w:r>
       <w:r>
@@ -2644,12 +2904,25 @@
           <w:u w:val="single"/>
         </w:rPr>
       </w:pPr>
-      <w:r>
+    </w:p>
+    <w:p>
+      <w:pPr>
+        <w:pStyle w:val="BodyText"/>
+        <w:spacing w:before="6"/>
+        <w:ind w:firstLine="709"/>
+        <w:jc w:val="both"/>
         <w:rPr>
           <w:b/>
           <w:bCs/>
           <w:u w:val="single"/>
         </w:rPr>
+      </w:pPr>
+      <w:r>
+        <w:rPr>
+          <w:b/>
+          <w:bCs/>
+          <w:u w:val="single"/>
+        </w:rPr>
         <w:t>Standard of Services</w:t>
       </w:r>
     </w:p>
@@ -2848,7 +3121,15 @@
         <w:t>ervices</w:t>
       </w:r>
       <w:r>
-        <w:t xml:space="preserve"> to the Company or it’s clients.</w:t>
+        <w:t xml:space="preserve"> to the Company or </w:t>
+      </w:r>
+      <w:proofErr w:type="spellStart"/>
+      <w:r>
+        <w:t>it’s</w:t>
+      </w:r>
+      <w:proofErr w:type="spellEnd"/>
+      <w:r>
+        <w:t xml:space="preserve"> clients.</w:t>
       </w:r>
       <w:r>
         <w:t xml:space="preserve"> You represent and warrant that you will not execute any instrument or grant or transfer any rights, titles and interests inconsistent with the terms and conditions of this Agreement. You further represent that such obligations and contractual arrangements that have a bearing on your employment with the Company have been disclosed to the Company.</w:t>
@@ -2943,11 +3224,13 @@
         <w:t xml:space="preserve">Attention: </w:t>
       </w:r>
       <w:r>
-        <w:rPr>
-          <w:b/>
-          <w:bCs/>
-        </w:rPr>
-        <w:t>{Name}</w:t>
+        <w:t>{</w:t>
+      </w:r>
+      <w:r>
+        <w:t>Name</w:t>
+      </w:r>
+      <w:r>
+        <w:t>}</w:t>
       </w:r>
       <w:r>
         <w:t xml:space="preserve"> </w:t>
@@ -2956,11 +3239,13 @@
         <w:t xml:space="preserve">Email: </w:t>
       </w:r>
       <w:r>
-        <w:rPr>
-          <w:b/>
-          <w:bCs/>
-        </w:rPr>
-        <w:t>{Email}</w:t>
+        <w:t>{</w:t>
+      </w:r>
+      <w:r>
+        <w:t>Email</w:t>
+      </w:r>
+      <w:r>
+        <w:t>}</w:t>
       </w:r>
       <w:r>
         <w:t xml:space="preserve"> </w:t>
@@ -3146,24 +3431,33 @@
           <w:u w:val="thick"/>
         </w:rPr>
       </w:pPr>
-      <w:r>
-        <w:rPr>
-          <w:u w:val="thick"/>
-        </w:rPr>
-        <w:t>Acceptance</w:t>
-      </w:r>
     </w:p>
     <w:p>
       <w:pPr>
         <w:pStyle w:val="Heading1"/>
         <w:ind w:left="0" w:firstLine="709"/>
         <w:jc w:val="both"/>
+        <w:rPr>
+          <w:u w:val="thick"/>
+        </w:rPr>
+      </w:pPr>
+      <w:r>
+        <w:rPr>
+          <w:u w:val="thick"/>
+        </w:rPr>
+        <w:t>Acceptance</w:t>
+      </w:r>
+    </w:p>
+    <w:p>
+      <w:pPr>
+        <w:pStyle w:val="Heading1"/>
+        <w:ind w:left="0" w:firstLine="709"/>
+        <w:jc w:val="both"/>
       </w:pPr>
       <w:r>
         <w:rPr>
           <w:noProof/>
         </w:rPr>
-        <w:lastRenderedPageBreak/>
         <w:drawing>
           <wp:anchor distT="0" distB="0" distL="0" distR="0" simplePos="0" relativeHeight="251658242" behindDoc="0" locked="0" layoutInCell="1" allowOverlap="1" wp14:anchorId="014058FC" wp14:editId="38C3FFFE">
             <wp:simplePos x="0" y="0"/>
@@ -3244,11 +3538,19 @@
         </w:rPr>
         <w:t xml:space="preserve"> </w:t>
       </w:r>
-      <w:r>
-        <w:rPr>
-          <w:b/>
-        </w:rPr>
-        <w:t xml:space="preserve">Visionsoft </w:t>
+      <w:proofErr w:type="spellStart"/>
+      <w:r>
+        <w:rPr>
+          <w:b/>
+        </w:rPr>
+        <w:t>Visionsoft</w:t>
+      </w:r>
+      <w:proofErr w:type="spellEnd"/>
+      <w:r>
+        <w:rPr>
+          <w:b/>
+        </w:rPr>
+        <w:t xml:space="preserve"> </w:t>
       </w:r>
       <w:r>
         <w:t>family.</w:t>
@@ -3313,7 +3615,25 @@
           <w:sz w:val="24"/>
           <w:szCs w:val="24"/>
         </w:rPr>
-        <w:t>In Time Tec Visionsoft (p) Ltd.</w:t>
+        <w:t xml:space="preserve">In Time Tec </w:t>
+      </w:r>
+      <w:proofErr w:type="spellStart"/>
+      <w:r>
+        <w:rPr>
+          <w:b/>
+          <w:sz w:val="24"/>
+          <w:szCs w:val="24"/>
+        </w:rPr>
+        <w:t>Visionsoft</w:t>
+      </w:r>
+      <w:proofErr w:type="spellEnd"/>
+      <w:r>
+        <w:rPr>
+          <w:b/>
+          <w:sz w:val="24"/>
+          <w:szCs w:val="24"/>
+        </w:rPr>
+        <w:t xml:space="preserve"> (p) Ltd.</w:t>
       </w:r>
     </w:p>
     <w:p>
@@ -3330,11 +3650,27 @@
       </w:pPr>
       <w:r>
         <w:rPr>
-          <w:b/>
-          <w:sz w:val="24"/>
-          <w:szCs w:val="24"/>
-        </w:rPr>
-        <w:t>{HR Name}</w:t>
+          <w:bCs/>
+          <w:sz w:val="24"/>
+          <w:szCs w:val="24"/>
+        </w:rPr>
+        <w:t>{</w:t>
+      </w:r>
+      <w:r>
+        <w:rPr>
+          <w:bCs/>
+          <w:sz w:val="24"/>
+          <w:szCs w:val="24"/>
+        </w:rPr>
+        <w:t>HR Name</w:t>
+      </w:r>
+      <w:r>
+        <w:rPr>
+          <w:bCs/>
+          <w:sz w:val="24"/>
+          <w:szCs w:val="24"/>
+        </w:rPr>
+        <w:t>}</w:t>
       </w:r>
     </w:p>
     <w:p>
@@ -3348,11 +3684,27 @@
       </w:pPr>
       <w:r>
         <w:rPr>
-          <w:b/>
-          <w:sz w:val="24"/>
-          <w:szCs w:val="24"/>
-        </w:rPr>
-        <w:t>{HR Designation}</w:t>
+          <w:bCs/>
+          <w:sz w:val="24"/>
+          <w:szCs w:val="24"/>
+        </w:rPr>
+        <w:t>{</w:t>
+      </w:r>
+      <w:r>
+        <w:rPr>
+          <w:bCs/>
+          <w:sz w:val="24"/>
+          <w:szCs w:val="24"/>
+        </w:rPr>
+        <w:t>HR Designation</w:t>
+      </w:r>
+      <w:r>
+        <w:rPr>
+          <w:bCs/>
+          <w:sz w:val="24"/>
+          <w:szCs w:val="24"/>
+        </w:rPr>
+        <w:t>}</w:t>
       </w:r>
     </w:p>
     <w:p>
@@ -3401,7 +3753,24 @@
           <w:sz w:val="24"/>
           <w:szCs w:val="24"/>
         </w:rPr>
-        <w:t>I hereby agree to and accept the terms of employment offer and shall report for duty</w:t>
+        <w:t xml:space="preserve">I hereby agree to and accept the terms of employment offer and shall report for </w:t>
+      </w:r>
+      <w:proofErr w:type="gramStart"/>
+      <w:r>
+        <w:rPr>
+          <w:b/>
+          <w:sz w:val="24"/>
+          <w:szCs w:val="24"/>
+        </w:rPr>
+        <w:t>duty</w:t>
+      </w:r>
+      <w:r>
+        <w:rPr>
+          <w:b/>
+          <w:sz w:val="24"/>
+          <w:szCs w:val="24"/>
+        </w:rPr>
+        <w:t xml:space="preserve"> </w:t>
       </w:r>
       <w:r>
         <w:rPr>
@@ -3420,6 +3789,7 @@
         </w:rPr>
         <w:t>on</w:t>
       </w:r>
+      <w:proofErr w:type="gramEnd"/>
       <w:r>
         <w:rPr>
           <w:b/>
@@ -3444,7 +3814,33 @@
           <w:sz w:val="24"/>
           <w:szCs w:val="24"/>
         </w:rPr>
-        <w:t xml:space="preserve"> {Effective Date}</w:t>
+        <w:t xml:space="preserve"> </w:t>
+      </w:r>
+      <w:r>
+        <w:rPr>
+          <w:bCs/>
+          <w:spacing w:val="1"/>
+          <w:sz w:val="24"/>
+          <w:szCs w:val="24"/>
+        </w:rPr>
+        <w:t>{</w:t>
+      </w:r>
+      <w:r>
+        <w:rPr>
+          <w:bCs/>
+          <w:sz w:val="24"/>
+          <w:szCs w:val="24"/>
+        </w:rPr>
+        <w:t>Date of Joining</w:t>
+      </w:r>
+      <w:r>
+        <w:rPr>
+          <w:bCs/>
+          <w:spacing w:val="1"/>
+          <w:sz w:val="24"/>
+          <w:szCs w:val="24"/>
+        </w:rPr>
+        <w:t>}</w:t>
       </w:r>
     </w:p>
     <w:p>
@@ -3492,7 +3888,34 @@
           <w:sz w:val="24"/>
           <w:szCs w:val="24"/>
         </w:rPr>
-        <w:t xml:space="preserve"> {Name}</w:t>
+        <w:t xml:space="preserve"> </w:t>
+      </w:r>
+      <w:r>
+        <w:rPr>
+          <w:bCs/>
+          <w:spacing w:val="-1"/>
+          <w:sz w:val="24"/>
+          <w:szCs w:val="24"/>
+        </w:rPr>
+        <w:t>{</w:t>
+      </w:r>
+      <w:r>
+        <w:rPr>
+          <w:bCs/>
+          <w:spacing w:val="-1"/>
+          <w:sz w:val="24"/>
+          <w:szCs w:val="24"/>
+        </w:rPr>
+        <w:t>Name</w:t>
+      </w:r>
+      <w:r>
+        <w:rPr>
+          <w:bCs/>
+          <w:spacing w:val="-1"/>
+          <w:sz w:val="24"/>
+          <w:szCs w:val="24"/>
+        </w:rPr>
+        <w:t>}</w:t>
       </w:r>
     </w:p>
     <w:p>
@@ -3511,7 +3934,24 @@
         <w:t xml:space="preserve"> </w:t>
       </w:r>
       <w:r>
-        <w:t>{Effective Date}</w:t>
+        <w:rPr>
+          <w:b w:val="0"/>
+          <w:bCs w:val="0"/>
+        </w:rPr>
+        <w:t>{</w:t>
+      </w:r>
+      <w:r>
+        <w:rPr>
+          <w:b w:val="0"/>
+        </w:rPr>
+        <w:t>Date of Joining</w:t>
+      </w:r>
+      <w:r>
+        <w:rPr>
+          <w:b w:val="0"/>
+          <w:bCs w:val="0"/>
+        </w:rPr>
+        <w:t>}</w:t>
       </w:r>
     </w:p>
     <w:p>
@@ -3539,24 +3979,6 @@
         <w:spacing w:line="22" w:lineRule="exact"/>
         <w:ind w:left="1838"/>
         <w:jc w:val="both"/>
-      </w:pPr>
-    </w:p>
-    <w:p>
-      <w:pPr>
-        <w:pStyle w:val="BodyText"/>
-        <w:jc w:val="both"/>
-        <w:rPr>
-          <w:b/>
-        </w:rPr>
-      </w:pPr>
-    </w:p>
-    <w:p>
-      <w:pPr>
-        <w:pStyle w:val="BodyText"/>
-        <w:jc w:val="both"/>
-        <w:rPr>
-          <w:b/>
-        </w:rPr>
       </w:pPr>
     </w:p>
     <w:p>
@@ -6238,7 +6660,25 @@
           <w:sz w:val="24"/>
           <w:szCs w:val="24"/>
         </w:rPr>
-        <w:t>In Time Tec Visionsoft (p) Ltd.</w:t>
+        <w:t xml:space="preserve">In Time Tec </w:t>
+      </w:r>
+      <w:proofErr w:type="spellStart"/>
+      <w:r>
+        <w:rPr>
+          <w:b/>
+          <w:sz w:val="24"/>
+          <w:szCs w:val="24"/>
+        </w:rPr>
+        <w:t>Visionsoft</w:t>
+      </w:r>
+      <w:proofErr w:type="spellEnd"/>
+      <w:r>
+        <w:rPr>
+          <w:b/>
+          <w:sz w:val="24"/>
+          <w:szCs w:val="24"/>
+        </w:rPr>
+        <w:t xml:space="preserve"> (p) Ltd.</w:t>
       </w:r>
     </w:p>
     <w:p>
@@ -6252,11 +6692,27 @@
       </w:pPr>
       <w:r>
         <w:rPr>
-          <w:b/>
-          <w:sz w:val="24"/>
-          <w:szCs w:val="24"/>
-        </w:rPr>
-        <w:t>{HR Name}</w:t>
+          <w:bCs/>
+          <w:sz w:val="24"/>
+          <w:szCs w:val="24"/>
+        </w:rPr>
+        <w:t>{</w:t>
+      </w:r>
+      <w:r>
+        <w:rPr>
+          <w:bCs/>
+          <w:sz w:val="24"/>
+          <w:szCs w:val="24"/>
+        </w:rPr>
+        <w:t>HR Name</w:t>
+      </w:r>
+      <w:r>
+        <w:rPr>
+          <w:bCs/>
+          <w:sz w:val="24"/>
+          <w:szCs w:val="24"/>
+        </w:rPr>
+        <w:t>}</w:t>
       </w:r>
     </w:p>
     <w:p>
@@ -6271,11 +6727,27 @@
       </w:pPr>
       <w:r>
         <w:rPr>
-          <w:b/>
-          <w:sz w:val="24"/>
-          <w:szCs w:val="24"/>
-        </w:rPr>
-        <w:t>{HR Designation}</w:t>
+          <w:bCs/>
+          <w:sz w:val="24"/>
+          <w:szCs w:val="24"/>
+        </w:rPr>
+        <w:t>{</w:t>
+      </w:r>
+      <w:r>
+        <w:rPr>
+          <w:bCs/>
+          <w:sz w:val="24"/>
+          <w:szCs w:val="24"/>
+        </w:rPr>
+        <w:t>HR Designation</w:t>
+      </w:r>
+      <w:r>
+        <w:rPr>
+          <w:bCs/>
+          <w:sz w:val="24"/>
+          <w:szCs w:val="24"/>
+        </w:rPr>
+        <w:t>}</w:t>
       </w:r>
     </w:p>
     <w:p>
@@ -6493,6 +6965,7 @@
         </w:rPr>
         <w:t xml:space="preserve"> </w:t>
       </w:r>
+      <w:proofErr w:type="gramStart"/>
       <w:r>
         <w:rPr>
           <w:b/>
@@ -6512,6 +6985,7 @@
         </w:rPr>
         <w:t>on</w:t>
       </w:r>
+      <w:proofErr w:type="gramEnd"/>
       <w:r>
         <w:rPr>
           <w:b/>
@@ -6538,7 +7012,24 @@
           <w:sz w:val="24"/>
           <w:szCs w:val="24"/>
         </w:rPr>
-        <w:t>{Effective Date}</w:t>
+        <w:t>{</w:t>
+      </w:r>
+      <w:r>
+        <w:rPr>
+          <w:bCs/>
+          <w:sz w:val="24"/>
+          <w:szCs w:val="24"/>
+        </w:rPr>
+        <w:t>Date of Joining</w:t>
+      </w:r>
+      <w:r>
+        <w:rPr>
+          <w:b/>
+          <w:spacing w:val="1"/>
+          <w:sz w:val="24"/>
+          <w:szCs w:val="24"/>
+        </w:rPr>
+        <w:t>}</w:t>
       </w:r>
     </w:p>
     <w:p>
@@ -6585,7 +7076,16 @@
           <w:b/>
           <w:spacing w:val="-2"/>
         </w:rPr>
-        <w:t xml:space="preserve"> {Name}</w:t>
+        <w:t xml:space="preserve"> </w:t>
+      </w:r>
+      <w:r>
+        <w:rPr>
+          <w:bCs/>
+          <w:spacing w:val="-2"/>
+          <w:sz w:val="24"/>
+          <w:szCs w:val="24"/>
+        </w:rPr>
+        <w:t>{Name}</w:t>
       </w:r>
     </w:p>
     <w:p>
@@ -6614,20 +7114,25 @@
       </w:r>
       <w:r>
         <w:rPr>
-          <w:sz w:val="22"/>
-          <w:szCs w:val="22"/>
-        </w:rPr>
-        <w:t>{Effective Date}</w:t>
-      </w:r>
-    </w:p>
-    <w:p>
-      <w:pPr>
-        <w:pStyle w:val="BodyText"/>
-        <w:jc w:val="both"/>
-        <w:rPr>
-          <w:b/>
-        </w:rPr>
-      </w:pPr>
+          <w:b w:val="0"/>
+          <w:bCs w:val="0"/>
+        </w:rPr>
+        <w:t>{</w:t>
+      </w:r>
+      <w:r>
+        <w:rPr>
+          <w:b w:val="0"/>
+          <w:bCs w:val="0"/>
+        </w:rPr>
+        <w:t>Date of Joining</w:t>
+      </w:r>
+      <w:r>
+        <w:rPr>
+          <w:b w:val="0"/>
+          <w:bCs w:val="0"/>
+        </w:rPr>
+        <w:t>}</w:t>
+      </w:r>
     </w:p>
     <w:sectPr>
       <w:headerReference w:type="default" r:id="rId11"/>
@@ -6766,6 +7271,7 @@
                             </w:rPr>
                             <w:t xml:space="preserve"> </w:t>
                           </w:r>
+                          <w:proofErr w:type="gramStart"/>
                           <w:r>
                             <w:t>Computer</w:t>
                           </w:r>
@@ -6778,6 +7284,7 @@
                           <w:r>
                             <w:t>Generated</w:t>
                           </w:r>
+                          <w:proofErr w:type="gramEnd"/>
                           <w:r>
                             <w:rPr>
                               <w:spacing w:val="-2"/>
@@ -6873,6 +7380,7 @@
                       </w:rPr>
                       <w:t xml:space="preserve"> </w:t>
                     </w:r>
+                    <w:proofErr w:type="gramStart"/>
                     <w:r>
                       <w:t>Computer</w:t>
                     </w:r>
@@ -6885,6 +7393,7 @@
                     <w:r>
                       <w:t>Generated</w:t>
                     </w:r>
+                    <w:proofErr w:type="gramEnd"/>
                     <w:r>
                       <w:rPr>
                         <w:spacing w:val="-2"/>
@@ -7085,6 +7594,7 @@
                               <w:sz w:val="21"/>
                             </w:rPr>
                           </w:pPr>
+                          <w:proofErr w:type="spellStart"/>
                           <w:r>
                             <w:rPr>
                               <w:b/>
@@ -7093,6 +7603,7 @@
                             </w:rPr>
                             <w:t>InTimeTec</w:t>
                           </w:r>
+                          <w:proofErr w:type="spellEnd"/>
                           <w:r>
                             <w:rPr>
                               <w:b/>
@@ -7102,6 +7613,7 @@
                             </w:rPr>
                             <w:t xml:space="preserve"> </w:t>
                           </w:r>
+                          <w:proofErr w:type="spellStart"/>
                           <w:r>
                             <w:rPr>
                               <w:b/>
@@ -7110,6 +7622,7 @@
                             </w:rPr>
                             <w:t>Visionsoft</w:t>
                           </w:r>
+                          <w:proofErr w:type="spellEnd"/>
                           <w:r>
                             <w:rPr>
                               <w:b/>
@@ -7188,6 +7701,7 @@
                             </w:rPr>
                             <w:t xml:space="preserve"> </w:t>
                           </w:r>
+                          <w:proofErr w:type="gramStart"/>
                           <w:r>
                             <w:rPr>
                               <w:b/>
@@ -7215,6 +7729,7 @@
                             </w:rPr>
                             <w:t>:</w:t>
                           </w:r>
+                          <w:proofErr w:type="gramEnd"/>
                           <w:r>
                             <w:rPr>
                               <w:color w:val="141515"/>
@@ -7311,6 +7826,7 @@
                             </w:rPr>
                             <w:t xml:space="preserve"> </w:t>
                           </w:r>
+                          <w:proofErr w:type="spellStart"/>
                           <w:r>
                             <w:rPr>
                               <w:color w:val="141515"/>
@@ -7319,6 +7835,7 @@
                             </w:rPr>
                             <w:t>Kanakpura</w:t>
                           </w:r>
+                          <w:proofErr w:type="spellEnd"/>
                           <w:r>
                             <w:rPr>
                               <w:color w:val="141515"/>
@@ -7390,6 +7907,7 @@
                             </w:rPr>
                             <w:t xml:space="preserve"> </w:t>
                           </w:r>
+                          <w:proofErr w:type="spellStart"/>
                           <w:r>
                             <w:rPr>
                               <w:b/>
@@ -7397,18 +7915,29 @@
                               <w:w w:val="95"/>
                               <w:sz w:val="21"/>
                             </w:rPr>
-                            <w:t>Kanakpura,</w:t>
-                          </w:r>
+                            <w:t>Kanakpura</w:t>
+                          </w:r>
+                          <w:proofErr w:type="spellEnd"/>
                           <w:r>
                             <w:rPr>
                               <w:b/>
                               <w:color w:val="141515"/>
+                              <w:w w:val="95"/>
+                              <w:sz w:val="21"/>
+                            </w:rPr>
+                            <w:t>,</w:t>
+                          </w:r>
+                          <w:r>
+                            <w:rPr>
+                              <w:b/>
+                              <w:color w:val="141515"/>
                               <w:spacing w:val="-7"/>
                               <w:w w:val="95"/>
                               <w:sz w:val="21"/>
                             </w:rPr>
                             <w:t xml:space="preserve"> </w:t>
                           </w:r>
+                          <w:proofErr w:type="spellStart"/>
                           <w:r>
                             <w:rPr>
                               <w:color w:val="141515"/>
@@ -7417,6 +7946,7 @@
                             </w:rPr>
                             <w:t>Sirsi</w:t>
                           </w:r>
+                          <w:proofErr w:type="spellEnd"/>
                           <w:r>
                             <w:rPr>
                               <w:color w:val="141515"/>
@@ -7838,6 +8368,7 @@
                             </w:rPr>
                             <w:t xml:space="preserve"> </w:t>
                           </w:r>
+                          <w:proofErr w:type="spellStart"/>
                           <w:r>
                             <w:rPr>
                               <w:b/>
@@ -7862,7 +8393,17 @@
                               <w:w w:val="95"/>
                               <w:sz w:val="21"/>
                             </w:rPr>
-                            <w:t>iwala,</w:t>
+                            <w:t>iwala</w:t>
+                          </w:r>
+                          <w:proofErr w:type="spellEnd"/>
+                          <w:r>
+                            <w:rPr>
+                              <w:b/>
+                              <w:color w:val="141515"/>
+                              <w:w w:val="95"/>
+                              <w:sz w:val="21"/>
+                            </w:rPr>
+                            <w:t>,</w:t>
                           </w:r>
                           <w:r>
                             <w:rPr>
@@ -8269,6 +8810,7 @@
                         <w:sz w:val="21"/>
                       </w:rPr>
                     </w:pPr>
+                    <w:proofErr w:type="spellStart"/>
                     <w:r>
                       <w:rPr>
                         <w:b/>
@@ -8277,6 +8819,7 @@
                       </w:rPr>
                       <w:t>InTimeTec</w:t>
                     </w:r>
+                    <w:proofErr w:type="spellEnd"/>
                     <w:r>
                       <w:rPr>
                         <w:b/>
@@ -8286,6 +8829,7 @@
                       </w:rPr>
                       <w:t xml:space="preserve"> </w:t>
                     </w:r>
+                    <w:proofErr w:type="spellStart"/>
                     <w:r>
                       <w:rPr>
                         <w:b/>
@@ -8294,6 +8838,7 @@
                       </w:rPr>
                       <w:t>Visionsoft</w:t>
                     </w:r>
+                    <w:proofErr w:type="spellEnd"/>
                     <w:r>
                       <w:rPr>
                         <w:b/>
@@ -8372,6 +8917,7 @@
                       </w:rPr>
                       <w:t xml:space="preserve"> </w:t>
                     </w:r>
+                    <w:proofErr w:type="gramStart"/>
                     <w:r>
                       <w:rPr>
                         <w:b/>
@@ -8399,6 +8945,7 @@
                       </w:rPr>
                       <w:t>:</w:t>
                     </w:r>
+                    <w:proofErr w:type="gramEnd"/>
                     <w:r>
                       <w:rPr>
                         <w:color w:val="141515"/>
@@ -8495,6 +9042,7 @@
                       </w:rPr>
                       <w:t xml:space="preserve"> </w:t>
                     </w:r>
+                    <w:proofErr w:type="spellStart"/>
                     <w:r>
                       <w:rPr>
                         <w:color w:val="141515"/>
@@ -8503,6 +9051,7 @@
                       </w:rPr>
                       <w:t>Kanakpura</w:t>
                     </w:r>
+                    <w:proofErr w:type="spellEnd"/>
                     <w:r>
                       <w:rPr>
                         <w:color w:val="141515"/>
@@ -8574,6 +9123,7 @@
                       </w:rPr>
                       <w:t xml:space="preserve"> </w:t>
                     </w:r>
+                    <w:proofErr w:type="spellStart"/>
                     <w:r>
                       <w:rPr>
                         <w:b/>
@@ -8581,18 +9131,29 @@
                         <w:w w:val="95"/>
                         <w:sz w:val="21"/>
                       </w:rPr>
-                      <w:t>Kanakpura,</w:t>
-                    </w:r>
+                      <w:t>Kanakpura</w:t>
+                    </w:r>
+                    <w:proofErr w:type="spellEnd"/>
                     <w:r>
                       <w:rPr>
                         <w:b/>
                         <w:color w:val="141515"/>
+                        <w:w w:val="95"/>
+                        <w:sz w:val="21"/>
+                      </w:rPr>
+                      <w:t>,</w:t>
+                    </w:r>
+                    <w:r>
+                      <w:rPr>
+                        <w:b/>
+                        <w:color w:val="141515"/>
                         <w:spacing w:val="-7"/>
                         <w:w w:val="95"/>
                         <w:sz w:val="21"/>
                       </w:rPr>
                       <w:t xml:space="preserve"> </w:t>
                     </w:r>
+                    <w:proofErr w:type="spellStart"/>
                     <w:r>
                       <w:rPr>
                         <w:color w:val="141515"/>
@@ -8601,6 +9162,7 @@
                       </w:rPr>
                       <w:t>Sirsi</w:t>
                     </w:r>
+                    <w:proofErr w:type="spellEnd"/>
                     <w:r>
                       <w:rPr>
                         <w:color w:val="141515"/>
@@ -9022,6 +9584,7 @@
                       </w:rPr>
                       <w:t xml:space="preserve"> </w:t>
                     </w:r>
+                    <w:proofErr w:type="spellStart"/>
                     <w:r>
                       <w:rPr>
                         <w:b/>
@@ -9046,7 +9609,17 @@
                         <w:w w:val="95"/>
                         <w:sz w:val="21"/>
                       </w:rPr>
-                      <w:t>iwala,</w:t>
+                      <w:t>iwala</w:t>
+                    </w:r>
+                    <w:proofErr w:type="spellEnd"/>
+                    <w:r>
+                      <w:rPr>
+                        <w:b/>
+                        <w:color w:val="141515"/>
+                        <w:w w:val="95"/>
+                        <w:sz w:val="21"/>
+                      </w:rPr>
+                      <w:t>,</w:t>
                     </w:r>
                     <w:r>
                       <w:rPr>
@@ -10351,10 +10924,6 @@
 </file>
 
 <file path=customXml/item1.xml><?xml version="1.0" encoding="utf-8"?>
-<b:Sources xmlns:b="http://schemas.openxmlformats.org/officeDocument/2006/bibliography" xmlns="http://schemas.openxmlformats.org/officeDocument/2006/bibliography" SelectedStyle="\APASixthEditionOfficeOnline.xsl" StyleName="APA" Version="6"/>
-</file>
-
-<file path=customXml/item2.xml><?xml version="1.0" encoding="utf-8"?>
 <?mso-contentType ?>
 <FormTemplates xmlns="http://schemas.microsoft.com/sharepoint/v3/contenttype/forms">
   <Display>DocumentLibraryForm</Display>
@@ -10363,7 +10932,7 @@
 </FormTemplates>
 </file>
 
-<file path=customXml/item3.xml><?xml version="1.0" encoding="utf-8"?>
+<file path=customXml/item2.xml><?xml version="1.0" encoding="utf-8"?>
 <ct:contentTypeSchema xmlns:ct="http://schemas.microsoft.com/office/2006/metadata/contentType" xmlns:ma="http://schemas.microsoft.com/office/2006/metadata/properties/metaAttributes" ct:_="" ma:_="" ma:contentTypeName="Document" ma:contentTypeID="0x010100EFB70A439C4E1146B4BEACF826B484FB" ma:contentTypeVersion="17" ma:contentTypeDescription="Create a new document." ma:contentTypeScope="" ma:versionID="d18ccce1fa97d5720945f1d989a9643a">
   <xsd:schema xmlns:xsd="http://www.w3.org/2001/XMLSchema" xmlns:xs="http://www.w3.org/2001/XMLSchema" xmlns:p="http://schemas.microsoft.com/office/2006/metadata/properties" xmlns:ns2="5fde2682-b346-4622-b077-6a51fae8b6aa" xmlns:ns3="7599b5d6-ae20-4aec-a97e-17c9a39d495a" targetNamespace="http://schemas.microsoft.com/office/2006/metadata/properties" ma:root="true" ma:fieldsID="46075bff43d9cd103e7250146c5dcea0" ns2:_="" ns3:_="">
     <xsd:import namespace="5fde2682-b346-4622-b077-6a51fae8b6aa"/>
@@ -10612,7 +11181,7 @@
 </ct:contentTypeSchema>
 </file>
 
-<file path=customXml/item4.xml><?xml version="1.0" encoding="utf-8"?>
+<file path=customXml/item3.xml><?xml version="1.0" encoding="utf-8"?>
 <p:properties xmlns:p="http://schemas.microsoft.com/office/2006/metadata/properties" xmlns:xsi="http://www.w3.org/2001/XMLSchema-instance" xmlns:pc="http://schemas.microsoft.com/office/infopath/2007/PartnerControls">
   <documentManagement>
     <TaxCatchAll xmlns="7599b5d6-ae20-4aec-a97e-17c9a39d495a" xsi:nil="true"/>
@@ -10630,15 +11199,11 @@
 </p:properties>
 </file>
 
-<file path=customXml/itemProps1.xml><?xml version="1.0" encoding="utf-8"?>
-<ds:datastoreItem xmlns:ds="http://schemas.openxmlformats.org/officeDocument/2006/customXml" ds:itemID="{F3B38CCB-5D9B-41AE-B90F-85C145975EB7}">
-  <ds:schemaRefs>
-    <ds:schemaRef ds:uri="http://schemas.openxmlformats.org/officeDocument/2006/bibliography"/>
-  </ds:schemaRefs>
-</ds:datastoreItem>
+<file path=customXml/item4.xml><?xml version="1.0" encoding="utf-8"?>
+<b:Sources xmlns:b="http://schemas.openxmlformats.org/officeDocument/2006/bibliography" xmlns="http://schemas.openxmlformats.org/officeDocument/2006/bibliography" SelectedStyle="\APASixthEditionOfficeOnline.xsl" StyleName="APA" Version="6"/>
 </file>
 
-<file path=customXml/itemProps2.xml><?xml version="1.0" encoding="utf-8"?>
+<file path=customXml/itemProps1.xml><?xml version="1.0" encoding="utf-8"?>
 <ds:datastoreItem xmlns:ds="http://schemas.openxmlformats.org/officeDocument/2006/customXml" ds:itemID="{3CA397C3-9387-41D0-BDDA-DD10E687A044}">
   <ds:schemaRefs>
     <ds:schemaRef ds:uri="http://schemas.microsoft.com/sharepoint/v3/contenttype/forms"/>
@@ -10646,7 +11211,7 @@
 </ds:datastoreItem>
 </file>
 
-<file path=customXml/itemProps3.xml><?xml version="1.0" encoding="utf-8"?>
+<file path=customXml/itemProps2.xml><?xml version="1.0" encoding="utf-8"?>
 <ds:datastoreItem xmlns:ds="http://schemas.openxmlformats.org/officeDocument/2006/customXml" ds:itemID="{0E2A47BC-A00E-4BA9-85BF-E37887D93A67}">
   <ds:schemaRefs>
     <ds:schemaRef ds:uri="http://schemas.microsoft.com/office/2006/metadata/contentType"/>
@@ -10665,7 +11230,7 @@
 </ds:datastoreItem>
 </file>
 
-<file path=customXml/itemProps4.xml><?xml version="1.0" encoding="utf-8"?>
+<file path=customXml/itemProps3.xml><?xml version="1.0" encoding="utf-8"?>
 <ds:datastoreItem xmlns:ds="http://schemas.openxmlformats.org/officeDocument/2006/customXml" ds:itemID="{611CF45A-1675-4B5D-AB3F-549FD18162B0}">
   <ds:schemaRefs>
     <ds:schemaRef ds:uri="http://schemas.microsoft.com/office/2006/metadata/properties"/>
@@ -10674,4 +11239,12 @@
     <ds:schemaRef ds:uri="5fde2682-b346-4622-b077-6a51fae8b6aa"/>
   </ds:schemaRefs>
 </ds:datastoreItem>
+</file>
+
+<file path=customXml/itemProps4.xml><?xml version="1.0" encoding="utf-8"?>
+<ds:datastoreItem xmlns:ds="http://schemas.openxmlformats.org/officeDocument/2006/customXml" ds:itemID="{F3B38CCB-5D9B-41AE-B90F-85C145975EB7}">
+  <ds:schemaRefs>
+    <ds:schemaRef ds:uri="http://schemas.openxmlformats.org/officeDocument/2006/bibliography"/>
+  </ds:schemaRefs>
+</ds:datastoreItem>
 </file>
</xml_diff>